<commit_message>
data files for the project
</commit_message>
<xml_diff>
--- a/CapsStone/Project-Report/Capstone-FinalReport-12-18.docx
+++ b/CapsStone/Project-Report/Capstone-FinalReport-12-18.docx
@@ -255,13 +255,13 @@
         <w:rPr>
           <w:color w:val="auto"/>
         </w:rPr>
-        <w:t>ies</w:t>
+        <w:t>y</w:t>
       </w:r>
       <w:r>
         <w:rPr>
           <w:color w:val="auto"/>
         </w:rPr>
-        <w:t xml:space="preserve"> buys insurance to protects themselves from these class actions lawsuits, but from the coverage </w:t>
+        <w:t xml:space="preserve"> buys insurance to protect themselves from these class actions lawsuits, but from the coverage </w:t>
       </w:r>
       <w:r>
         <w:rPr>
@@ -458,7 +458,7 @@
           <w:sz w:val="24"/>
           <w:szCs w:val="24"/>
         </w:rPr>
-        <w:t xml:space="preserve">There were 2 </w:t>
+        <w:t xml:space="preserve">There were </w:t>
       </w:r>
       <w:r>
         <w:rPr>
@@ -514,7 +514,15 @@
           <w:sz w:val="24"/>
           <w:szCs w:val="24"/>
         </w:rPr>
-        <w:t xml:space="preserve">accuracy of close </w:t>
+        <w:t xml:space="preserve">accuracy close </w:t>
+      </w:r>
+      <w:r>
+        <w:rPr>
+          <w:rFonts w:ascii="Times New Roman" w:hAnsi="Times New Roman" w:cs="Times New Roman"/>
+          <w:sz w:val="24"/>
+          <w:szCs w:val="24"/>
+        </w:rPr>
+        <w:t xml:space="preserve">to </w:t>
       </w:r>
       <w:r>
         <w:rPr>
@@ -1955,27 +1963,14 @@
       <w:r>
         <w:t xml:space="preserve">Table </w:t>
       </w:r>
-      <w:r>
-        <w:fldChar w:fldCharType="begin"/>
-      </w:r>
-      <w:r>
-        <w:instrText xml:space="preserve"> SEQ Table \* ARABIC </w:instrText>
-      </w:r>
-      <w:r>
-        <w:fldChar w:fldCharType="separate"/>
-      </w:r>
-      <w:r>
-        <w:rPr>
-          <w:noProof/>
-        </w:rPr>
-        <w:t>1</w:t>
-      </w:r>
-      <w:r>
-        <w:rPr>
-          <w:noProof/>
-        </w:rPr>
-        <w:fldChar w:fldCharType="end"/>
-      </w:r>
+      <w:fldSimple w:instr=" SEQ Table \* ARABIC ">
+        <w:r>
+          <w:rPr>
+            <w:noProof/>
+          </w:rPr>
+          <w:t>1</w:t>
+        </w:r>
+      </w:fldSimple>
       <w:r>
         <w:t>: List of important variables/prediction for class action litigation</w:t>
       </w:r>
@@ -2265,7 +2260,13 @@
         <w:t>s</w:t>
       </w:r>
       <w:r>
-        <w:t xml:space="preserve">, these include annual statements issued by publicly traded companies in North America as well as restatements. Since these companies belonging to various sectors and each sector litigation parameters could vary, hence filtered the data to contain only observation from </w:t>
+        <w:t xml:space="preserve">, these include annual statements issued by publicly traded companies in North America as well as restatements. Since these companies belong to various sectors and each sector litigation parameters could vary, hence </w:t>
+      </w:r>
+      <w:r>
+        <w:t xml:space="preserve">the data was </w:t>
+      </w:r>
+      <w:r>
+        <w:t xml:space="preserve">filtered to contain only observation from </w:t>
       </w:r>
       <w:r>
         <w:t xml:space="preserve">the </w:t>
@@ -2371,23 +2372,23 @@
           <w:sz w:val="24"/>
           <w:szCs w:val="24"/>
         </w:rPr>
-        <w:t xml:space="preserve">a </w:t>
-      </w:r>
-      <w:r>
-        <w:rPr>
-          <w:rFonts w:ascii="Times New Roman" w:hAnsi="Times New Roman" w:cs="Times New Roman"/>
-          <w:sz w:val="24"/>
-          <w:szCs w:val="24"/>
-        </w:rPr>
-        <w:t>f</w:t>
-      </w:r>
-      <w:r>
-        <w:rPr>
-          <w:rFonts w:ascii="Times New Roman" w:hAnsi="Times New Roman" w:cs="Times New Roman"/>
-          <w:sz w:val="24"/>
-          <w:szCs w:val="24"/>
-        </w:rPr>
-        <w:t>iltered dataset with annual statement</w:t>
+        <w:t xml:space="preserve">dataset </w:t>
+      </w:r>
+      <w:r>
+        <w:rPr>
+          <w:rFonts w:ascii="Times New Roman" w:hAnsi="Times New Roman" w:cs="Times New Roman"/>
+          <w:sz w:val="24"/>
+          <w:szCs w:val="24"/>
+        </w:rPr>
+        <w:t xml:space="preserve">was filtered </w:t>
+      </w:r>
+      <w:r>
+        <w:rPr>
+          <w:rFonts w:ascii="Times New Roman" w:hAnsi="Times New Roman" w:cs="Times New Roman"/>
+          <w:sz w:val="24"/>
+          <w:szCs w:val="24"/>
+        </w:rPr>
+        <w:t>with annual statement</w:t>
       </w:r>
       <w:r>
         <w:rPr>
@@ -2489,7 +2490,23 @@
           <w:sz w:val="24"/>
           <w:szCs w:val="24"/>
         </w:rPr>
-        <w:t>. The way variables were identified was</w:t>
+        <w:t xml:space="preserve">. The way </w:t>
+      </w:r>
+      <w:r>
+        <w:rPr>
+          <w:rFonts w:ascii="Times New Roman" w:hAnsi="Times New Roman" w:cs="Times New Roman"/>
+          <w:sz w:val="24"/>
+          <w:szCs w:val="24"/>
+        </w:rPr>
+        <w:t xml:space="preserve">these </w:t>
+      </w:r>
+      <w:r>
+        <w:rPr>
+          <w:rFonts w:ascii="Times New Roman" w:hAnsi="Times New Roman" w:cs="Times New Roman"/>
+          <w:sz w:val="24"/>
+          <w:szCs w:val="24"/>
+        </w:rPr>
+        <w:t>variables were identified was</w:t>
       </w:r>
       <w:r>
         <w:rPr>
@@ -2513,6 +2530,14 @@
           <w:sz w:val="24"/>
           <w:szCs w:val="24"/>
         </w:rPr>
+        <w:t xml:space="preserve">firstly </w:t>
+      </w:r>
+      <w:r>
+        <w:rPr>
+          <w:rFonts w:ascii="Times New Roman" w:hAnsi="Times New Roman" w:cs="Times New Roman"/>
+          <w:sz w:val="24"/>
+          <w:szCs w:val="24"/>
+        </w:rPr>
         <w:t>the</w:t>
       </w:r>
       <w:r>
@@ -2554,6 +2579,14 @@
           <w:szCs w:val="24"/>
         </w:rPr>
         <w:t>threshold of 10-20%</w:t>
+      </w:r>
+      <w:r>
+        <w:rPr>
+          <w:rFonts w:ascii="Times New Roman" w:hAnsi="Times New Roman" w:cs="Times New Roman"/>
+          <w:sz w:val="24"/>
+          <w:szCs w:val="24"/>
+        </w:rPr>
+        <w:t>.</w:t>
       </w:r>
     </w:p>
     <w:tbl>
@@ -3841,27 +3874,14 @@
       <w:r>
         <w:t xml:space="preserve">Table </w:t>
       </w:r>
-      <w:r>
-        <w:fldChar w:fldCharType="begin"/>
-      </w:r>
-      <w:r>
-        <w:instrText xml:space="preserve"> SEQ Table \* ARABIC </w:instrText>
-      </w:r>
-      <w:r>
-        <w:fldChar w:fldCharType="separate"/>
-      </w:r>
-      <w:r>
-        <w:rPr>
-          <w:noProof/>
-        </w:rPr>
-        <w:t>2</w:t>
-      </w:r>
-      <w:r>
-        <w:rPr>
-          <w:noProof/>
-        </w:rPr>
-        <w:fldChar w:fldCharType="end"/>
-      </w:r>
+      <w:fldSimple w:instr=" SEQ Table \* ARABIC ">
+        <w:r>
+          <w:rPr>
+            <w:noProof/>
+          </w:rPr>
+          <w:t>2</w:t>
+        </w:r>
+      </w:fldSimple>
       <w:r>
         <w:t>: Restated variables</w:t>
       </w:r>
@@ -3886,7 +3906,23 @@
           <w:szCs w:val="24"/>
         </w:rPr>
         <w:lastRenderedPageBreak/>
-        <w:t xml:space="preserve">Post identifying the restatement variables and associated magnitude merged these variables with </w:t>
+        <w:t>Post identifying the restatement variables and associated magnitude</w:t>
+      </w:r>
+      <w:r>
+        <w:rPr>
+          <w:rFonts w:ascii="Times New Roman" w:hAnsi="Times New Roman" w:cs="Times New Roman"/>
+          <w:sz w:val="24"/>
+          <w:szCs w:val="24"/>
+        </w:rPr>
+        <w:t>,</w:t>
+      </w:r>
+      <w:r>
+        <w:rPr>
+          <w:rFonts w:ascii="Times New Roman" w:hAnsi="Times New Roman" w:cs="Times New Roman"/>
+          <w:sz w:val="24"/>
+          <w:szCs w:val="24"/>
+        </w:rPr>
+        <w:t xml:space="preserve"> merged these variables with </w:t>
       </w:r>
       <w:r>
         <w:rPr>
@@ -4613,27 +4649,14 @@
       <w:r>
         <w:t xml:space="preserve">Table </w:t>
       </w:r>
-      <w:r>
-        <w:fldChar w:fldCharType="begin"/>
-      </w:r>
-      <w:r>
-        <w:instrText xml:space="preserve"> SEQ Table \* ARABIC </w:instrText>
-      </w:r>
-      <w:r>
-        <w:fldChar w:fldCharType="separate"/>
-      </w:r>
-      <w:r>
-        <w:rPr>
-          <w:noProof/>
-        </w:rPr>
-        <w:t>3</w:t>
-      </w:r>
-      <w:r>
-        <w:rPr>
-          <w:noProof/>
-        </w:rPr>
-        <w:fldChar w:fldCharType="end"/>
-      </w:r>
+      <w:fldSimple w:instr=" SEQ Table \* ARABIC ">
+        <w:r>
+          <w:rPr>
+            <w:noProof/>
+          </w:rPr>
+          <w:t>3</w:t>
+        </w:r>
+      </w:fldSimple>
       <w:r>
         <w:t>: Stocks dataset variables</w:t>
       </w:r>
@@ -4873,23 +4896,7 @@
           <w:sz w:val="24"/>
           <w:szCs w:val="24"/>
         </w:rPr>
-        <w:t>merging the dataset additional variable</w:t>
-      </w:r>
-      <w:r>
-        <w:rPr>
-          <w:rFonts w:ascii="Times New Roman" w:hAnsi="Times New Roman" w:cs="Times New Roman"/>
-          <w:sz w:val="24"/>
-          <w:szCs w:val="24"/>
-        </w:rPr>
-        <w:t>s</w:t>
-      </w:r>
-      <w:r>
-        <w:rPr>
-          <w:rFonts w:ascii="Times New Roman" w:hAnsi="Times New Roman" w:cs="Times New Roman"/>
-          <w:sz w:val="24"/>
-          <w:szCs w:val="24"/>
-        </w:rPr>
-        <w:t xml:space="preserve"> with numeric value was created in </w:t>
+        <w:t xml:space="preserve">merging the dataset additional variable with numeric value was created in </w:t>
       </w:r>
       <w:r>
         <w:rPr>
@@ -5065,7 +5072,23 @@
           <w:sz w:val="24"/>
           <w:szCs w:val="24"/>
         </w:rPr>
-        <w:t xml:space="preserve"> added the target variable litigated to the dataset under analysis. For each of the company record identify if </w:t>
+        <w:t xml:space="preserve"> added the target variable litigated to the </w:t>
+      </w:r>
+      <w:r>
+        <w:rPr>
+          <w:rFonts w:ascii="Times New Roman" w:hAnsi="Times New Roman" w:cs="Times New Roman"/>
+          <w:sz w:val="24"/>
+          <w:szCs w:val="24"/>
+        </w:rPr>
+        <w:t xml:space="preserve">analysis </w:t>
+      </w:r>
+      <w:r>
+        <w:rPr>
+          <w:rFonts w:ascii="Times New Roman" w:hAnsi="Times New Roman" w:cs="Times New Roman"/>
+          <w:sz w:val="24"/>
+          <w:szCs w:val="24"/>
+        </w:rPr>
+        <w:t xml:space="preserve">dataset. For each of the company record identify if </w:t>
       </w:r>
       <w:r>
         <w:rPr>
@@ -5178,15 +5201,7 @@
           <w:sz w:val="24"/>
           <w:szCs w:val="24"/>
         </w:rPr>
-        <w:t>,</w:t>
-      </w:r>
-      <w:r>
-        <w:rPr>
-          <w:rFonts w:ascii="Times New Roman" w:hAnsi="Times New Roman" w:cs="Times New Roman"/>
-          <w:sz w:val="24"/>
-          <w:szCs w:val="24"/>
-        </w:rPr>
-        <w:t xml:space="preserve"> if</w:t>
+        <w:t>, if</w:t>
       </w:r>
       <w:proofErr w:type="gramEnd"/>
       <w:r>
@@ -5259,7 +5274,7 @@
         <w:tblLook w:val="04A0" w:firstRow="1" w:lastRow="0" w:firstColumn="1" w:lastColumn="0" w:noHBand="0" w:noVBand="1"/>
       </w:tblPr>
       <w:tblGrid>
-        <w:gridCol w:w="1123"/>
+        <w:gridCol w:w="1089"/>
         <w:gridCol w:w="6100"/>
       </w:tblGrid>
       <w:tr>
@@ -5373,7 +5388,7 @@
                 <w:sz w:val="24"/>
                 <w:szCs w:val="24"/>
               </w:rPr>
-              <w:t>de_ration</w:t>
+              <w:t>de_ratio</w:t>
             </w:r>
             <w:proofErr w:type="spellEnd"/>
           </w:p>
@@ -5661,27 +5676,14 @@
       <w:r>
         <w:t xml:space="preserve">Table </w:t>
       </w:r>
-      <w:r>
-        <w:fldChar w:fldCharType="begin"/>
-      </w:r>
-      <w:r>
-        <w:instrText xml:space="preserve"> SEQ Table \* ARABIC </w:instrText>
-      </w:r>
-      <w:r>
-        <w:fldChar w:fldCharType="separate"/>
-      </w:r>
-      <w:r>
-        <w:rPr>
-          <w:noProof/>
-        </w:rPr>
-        <w:t>4</w:t>
-      </w:r>
-      <w:r>
-        <w:rPr>
-          <w:noProof/>
-        </w:rPr>
-        <w:fldChar w:fldCharType="end"/>
-      </w:r>
+      <w:fldSimple w:instr=" SEQ Table \* ARABIC ">
+        <w:r>
+          <w:rPr>
+            <w:noProof/>
+          </w:rPr>
+          <w:t>4</w:t>
+        </w:r>
+      </w:fldSimple>
       <w:r>
         <w:t>: Additional financial ratios</w:t>
       </w:r>
@@ -5699,7 +5701,10 @@
         <w:pStyle w:val="Heading3"/>
       </w:pPr>
       <w:r>
-        <w:t>NA value</w:t>
+        <w:t>Missing</w:t>
+      </w:r>
+      <w:r>
+        <w:t xml:space="preserve"> value</w:t>
       </w:r>
       <w:r>
         <w:t xml:space="preserve"> variables</w:t>
@@ -5751,7 +5756,39 @@
           <w:sz w:val="24"/>
           <w:szCs w:val="24"/>
         </w:rPr>
-        <w:t>considerable amount of NA values. So</w:t>
+        <w:t xml:space="preserve">considerable </w:t>
+      </w:r>
+      <w:r>
+        <w:rPr>
+          <w:rFonts w:ascii="Times New Roman" w:hAnsi="Times New Roman" w:cs="Times New Roman"/>
+          <w:sz w:val="24"/>
+          <w:szCs w:val="24"/>
+        </w:rPr>
+        <w:t>number</w:t>
+      </w:r>
+      <w:r>
+        <w:rPr>
+          <w:rFonts w:ascii="Times New Roman" w:hAnsi="Times New Roman" w:cs="Times New Roman"/>
+          <w:sz w:val="24"/>
+          <w:szCs w:val="24"/>
+        </w:rPr>
+        <w:t xml:space="preserve"> of </w:t>
+      </w:r>
+      <w:r>
+        <w:rPr>
+          <w:rFonts w:ascii="Times New Roman" w:hAnsi="Times New Roman" w:cs="Times New Roman"/>
+          <w:sz w:val="24"/>
+          <w:szCs w:val="24"/>
+        </w:rPr>
+        <w:t>missing</w:t>
+      </w:r>
+      <w:r>
+        <w:rPr>
+          <w:rFonts w:ascii="Times New Roman" w:hAnsi="Times New Roman" w:cs="Times New Roman"/>
+          <w:sz w:val="24"/>
+          <w:szCs w:val="24"/>
+        </w:rPr>
+        <w:t xml:space="preserve"> values. So</w:t>
       </w:r>
       <w:r>
         <w:rPr>
@@ -5767,7 +5804,39 @@
           <w:sz w:val="24"/>
           <w:szCs w:val="24"/>
         </w:rPr>
-        <w:t xml:space="preserve"> in this remove all the columns which contain 25% or greater NA or null values. This reduced the number of columns to close to 300</w:t>
+        <w:t xml:space="preserve"> in this </w:t>
+      </w:r>
+      <w:r>
+        <w:rPr>
+          <w:rFonts w:ascii="Times New Roman" w:hAnsi="Times New Roman" w:cs="Times New Roman"/>
+          <w:sz w:val="24"/>
+          <w:szCs w:val="24"/>
+        </w:rPr>
+        <w:t xml:space="preserve">case </w:t>
+      </w:r>
+      <w:r>
+        <w:rPr>
+          <w:rFonts w:ascii="Times New Roman" w:hAnsi="Times New Roman" w:cs="Times New Roman"/>
+          <w:sz w:val="24"/>
+          <w:szCs w:val="24"/>
+        </w:rPr>
+        <w:t xml:space="preserve">remove all the columns which contain 25% or greater </w:t>
+      </w:r>
+      <w:r>
+        <w:rPr>
+          <w:rFonts w:ascii="Times New Roman" w:hAnsi="Times New Roman" w:cs="Times New Roman"/>
+          <w:sz w:val="24"/>
+          <w:szCs w:val="24"/>
+        </w:rPr>
+        <w:t xml:space="preserve">missing </w:t>
+      </w:r>
+      <w:r>
+        <w:rPr>
+          <w:rFonts w:ascii="Times New Roman" w:hAnsi="Times New Roman" w:cs="Times New Roman"/>
+          <w:sz w:val="24"/>
+          <w:szCs w:val="24"/>
+        </w:rPr>
+        <w:t>values. This reduced the number of columns close to 300</w:t>
       </w:r>
     </w:p>
     <w:p>
@@ -6013,7 +6082,23 @@
           <w:sz w:val="24"/>
           <w:szCs w:val="24"/>
         </w:rPr>
-        <w:t xml:space="preserve">Based on manual analysis of the columns and considering the target variable, removed the variables which logically are related to </w:t>
+        <w:t xml:space="preserve">Based on manual analysis of the columns and considering the target variable, removed the variables which logically </w:t>
+      </w:r>
+      <w:r>
+        <w:rPr>
+          <w:rFonts w:ascii="Times New Roman" w:hAnsi="Times New Roman" w:cs="Times New Roman"/>
+          <w:sz w:val="24"/>
+          <w:szCs w:val="24"/>
+        </w:rPr>
+        <w:t xml:space="preserve">were not </w:t>
+      </w:r>
+      <w:r>
+        <w:rPr>
+          <w:rFonts w:ascii="Times New Roman" w:hAnsi="Times New Roman" w:cs="Times New Roman"/>
+          <w:sz w:val="24"/>
+          <w:szCs w:val="24"/>
+        </w:rPr>
+        <w:t xml:space="preserve">related to </w:t>
       </w:r>
       <w:r>
         <w:rPr>
@@ -6029,7 +6114,71 @@
           <w:sz w:val="24"/>
           <w:szCs w:val="24"/>
         </w:rPr>
-        <w:t xml:space="preserve">target variable, these reduce the variable to 147. </w:t>
+        <w:t>target variable, th</w:t>
+      </w:r>
+      <w:r>
+        <w:rPr>
+          <w:rFonts w:ascii="Times New Roman" w:hAnsi="Times New Roman" w:cs="Times New Roman"/>
+          <w:sz w:val="24"/>
+          <w:szCs w:val="24"/>
+        </w:rPr>
+        <w:t>is</w:t>
+      </w:r>
+      <w:r>
+        <w:rPr>
+          <w:rFonts w:ascii="Times New Roman" w:hAnsi="Times New Roman" w:cs="Times New Roman"/>
+          <w:sz w:val="24"/>
+          <w:szCs w:val="24"/>
+        </w:rPr>
+        <w:t xml:space="preserve"> reduce</w:t>
+      </w:r>
+      <w:r>
+        <w:rPr>
+          <w:rFonts w:ascii="Times New Roman" w:hAnsi="Times New Roman" w:cs="Times New Roman"/>
+          <w:sz w:val="24"/>
+          <w:szCs w:val="24"/>
+        </w:rPr>
+        <w:t>d</w:t>
+      </w:r>
+      <w:r>
+        <w:rPr>
+          <w:rFonts w:ascii="Times New Roman" w:hAnsi="Times New Roman" w:cs="Times New Roman"/>
+          <w:sz w:val="24"/>
+          <w:szCs w:val="24"/>
+        </w:rPr>
+        <w:t xml:space="preserve"> the </w:t>
+      </w:r>
+      <w:r>
+        <w:rPr>
+          <w:rFonts w:ascii="Times New Roman" w:hAnsi="Times New Roman" w:cs="Times New Roman"/>
+          <w:sz w:val="24"/>
+          <w:szCs w:val="24"/>
+        </w:rPr>
+        <w:t xml:space="preserve">number of </w:t>
+      </w:r>
+      <w:r>
+        <w:rPr>
+          <w:rFonts w:ascii="Times New Roman" w:hAnsi="Times New Roman" w:cs="Times New Roman"/>
+          <w:sz w:val="24"/>
+          <w:szCs w:val="24"/>
+        </w:rPr>
+        <w:t>variable</w:t>
+      </w:r>
+      <w:r>
+        <w:rPr>
+          <w:rFonts w:ascii="Times New Roman" w:hAnsi="Times New Roman" w:cs="Times New Roman"/>
+          <w:sz w:val="24"/>
+          <w:szCs w:val="24"/>
+        </w:rPr>
+        <w:t>s</w:t>
+      </w:r>
+      <w:r>
+        <w:rPr>
+          <w:rFonts w:ascii="Times New Roman" w:hAnsi="Times New Roman" w:cs="Times New Roman"/>
+          <w:sz w:val="24"/>
+          <w:szCs w:val="24"/>
+        </w:rPr>
+        <w:t xml:space="preserve"> to 147. </w:t>
       </w:r>
     </w:p>
     <w:p>
@@ -6070,15 +6219,63 @@
           <w:sz w:val="24"/>
           <w:szCs w:val="24"/>
         </w:rPr>
-        <w:t xml:space="preserve"> a correlation table like shown below. Based on the below table </w:t>
-      </w:r>
-      <w:r>
-        <w:rPr>
-          <w:rFonts w:ascii="Times New Roman" w:hAnsi="Times New Roman" w:cs="Times New Roman"/>
-          <w:sz w:val="24"/>
-          <w:szCs w:val="24"/>
-        </w:rPr>
-        <w:t xml:space="preserve">collinear variables pairs were analyzed and removed one variable from the pair to break the collinearity. </w:t>
+        <w:t xml:space="preserve"> a correlation table like shown below. Based on the below table</w:t>
+      </w:r>
+      <w:r>
+        <w:rPr>
+          <w:rFonts w:ascii="Times New Roman" w:hAnsi="Times New Roman" w:cs="Times New Roman"/>
+          <w:sz w:val="24"/>
+          <w:szCs w:val="24"/>
+        </w:rPr>
+        <w:t>,</w:t>
+      </w:r>
+      <w:r>
+        <w:rPr>
+          <w:rFonts w:ascii="Times New Roman" w:hAnsi="Times New Roman" w:cs="Times New Roman"/>
+          <w:sz w:val="24"/>
+          <w:szCs w:val="24"/>
+        </w:rPr>
+        <w:t xml:space="preserve"> </w:t>
+      </w:r>
+      <w:r>
+        <w:rPr>
+          <w:rFonts w:ascii="Times New Roman" w:hAnsi="Times New Roman" w:cs="Times New Roman"/>
+          <w:sz w:val="24"/>
+          <w:szCs w:val="24"/>
+        </w:rPr>
+        <w:t xml:space="preserve">collinear variables pairs were </w:t>
+      </w:r>
+      <w:r>
+        <w:rPr>
+          <w:rFonts w:ascii="Times New Roman" w:hAnsi="Times New Roman" w:cs="Times New Roman"/>
+          <w:sz w:val="24"/>
+          <w:szCs w:val="24"/>
+        </w:rPr>
+        <w:t xml:space="preserve">identified </w:t>
+      </w:r>
+      <w:r>
+        <w:rPr>
+          <w:rFonts w:ascii="Times New Roman" w:hAnsi="Times New Roman" w:cs="Times New Roman"/>
+          <w:sz w:val="24"/>
+          <w:szCs w:val="24"/>
+        </w:rPr>
+        <w:t xml:space="preserve">and </w:t>
+      </w:r>
+      <w:r>
+        <w:rPr>
+          <w:rFonts w:ascii="Times New Roman" w:hAnsi="Times New Roman" w:cs="Times New Roman"/>
+          <w:sz w:val="24"/>
+          <w:szCs w:val="24"/>
+        </w:rPr>
+        <w:t xml:space="preserve">then </w:t>
+      </w:r>
+      <w:r>
+        <w:rPr>
+          <w:rFonts w:ascii="Times New Roman" w:hAnsi="Times New Roman" w:cs="Times New Roman"/>
+          <w:sz w:val="24"/>
+          <w:szCs w:val="24"/>
+        </w:rPr>
+        <w:t xml:space="preserve">removed one variable from the pair to break the collinearity. </w:t>
       </w:r>
       <w:r>
         <w:rPr>
@@ -6094,7 +6291,23 @@
           <w:sz w:val="24"/>
           <w:szCs w:val="24"/>
         </w:rPr>
-        <w:t xml:space="preserve">ollinearity threshold that was considered was 0.9, anything above attempt was made to break the collinearity pair. </w:t>
+        <w:t>ollinearity threshold that was considered was 0.9, anything above</w:t>
+      </w:r>
+      <w:r>
+        <w:rPr>
+          <w:rFonts w:ascii="Times New Roman" w:hAnsi="Times New Roman" w:cs="Times New Roman"/>
+          <w:sz w:val="24"/>
+          <w:szCs w:val="24"/>
+        </w:rPr>
+        <w:t>,</w:t>
+      </w:r>
+      <w:r>
+        <w:rPr>
+          <w:rFonts w:ascii="Times New Roman" w:hAnsi="Times New Roman" w:cs="Times New Roman"/>
+          <w:sz w:val="24"/>
+          <w:szCs w:val="24"/>
+        </w:rPr>
+        <w:t xml:space="preserve"> attempt was made to break the collinearity pair. </w:t>
       </w:r>
       <w:r>
         <w:rPr>
@@ -6171,27 +6384,14 @@
       <w:r>
         <w:t xml:space="preserve">Figure </w:t>
       </w:r>
-      <w:r>
-        <w:fldChar w:fldCharType="begin"/>
-      </w:r>
-      <w:r>
-        <w:instrText xml:space="preserve"> SEQ Figure \* ARABIC </w:instrText>
-      </w:r>
-      <w:r>
-        <w:fldChar w:fldCharType="separate"/>
-      </w:r>
-      <w:r>
-        <w:rPr>
-          <w:noProof/>
-        </w:rPr>
-        <w:t>1</w:t>
-      </w:r>
-      <w:r>
-        <w:rPr>
-          <w:noProof/>
-        </w:rPr>
-        <w:fldChar w:fldCharType="end"/>
-      </w:r>
+      <w:fldSimple w:instr=" SEQ Figure \* ARABIC ">
+        <w:r>
+          <w:rPr>
+            <w:noProof/>
+          </w:rPr>
+          <w:t>1</w:t>
+        </w:r>
+      </w:fldSimple>
       <w:r>
         <w:t>: Collinear variables</w:t>
       </w:r>
@@ -6224,9 +6424,9 @@
           <w:noProof/>
         </w:rPr>
         <w:drawing>
-          <wp:inline distT="0" distB="0" distL="0" distR="0" wp14:anchorId="122FA2BA" wp14:editId="7163CB6C">
-            <wp:extent cx="5235925" cy="1416944"/>
-            <wp:effectExtent l="19050" t="19050" r="22225" b="12065"/>
+          <wp:inline distT="0" distB="0" distL="0" distR="0" wp14:anchorId="122FA2BA" wp14:editId="5B1A24BB">
+            <wp:extent cx="5357257" cy="1449779"/>
+            <wp:effectExtent l="19050" t="19050" r="15240" b="17145"/>
             <wp:docPr id="4" name="Picture 4"/>
             <wp:cNvGraphicFramePr>
               <a:graphicFrameLocks xmlns:a="http://schemas.openxmlformats.org/drawingml/2006/main" noChangeAspect="1"/>
@@ -6247,7 +6447,7 @@
                   <pic:spPr>
                     <a:xfrm>
                       <a:off x="0" y="0"/>
-                      <a:ext cx="5314707" cy="1438264"/>
+                      <a:ext cx="5462929" cy="1478376"/>
                     </a:xfrm>
                     <a:prstGeom prst="rect">
                       <a:avLst/>
@@ -6277,9 +6477,9 @@
           <w:noProof/>
         </w:rPr>
         <w:drawing>
-          <wp:inline distT="0" distB="0" distL="0" distR="0" wp14:anchorId="22EA0348" wp14:editId="61C5B079">
-            <wp:extent cx="5396248" cy="1436693"/>
-            <wp:effectExtent l="19050" t="19050" r="13970" b="11430"/>
+          <wp:inline distT="0" distB="0" distL="0" distR="0" wp14:anchorId="22EA0348" wp14:editId="68F9AA67">
+            <wp:extent cx="5355797" cy="1425923"/>
+            <wp:effectExtent l="19050" t="19050" r="16510" b="22225"/>
             <wp:docPr id="5" name="Picture 5"/>
             <wp:cNvGraphicFramePr>
               <a:graphicFrameLocks xmlns:a="http://schemas.openxmlformats.org/drawingml/2006/main" noChangeAspect="1"/>
@@ -6300,7 +6500,7 @@
                   <pic:spPr>
                     <a:xfrm>
                       <a:off x="0" y="0"/>
-                      <a:ext cx="5452218" cy="1451594"/>
+                      <a:ext cx="5435098" cy="1447036"/>
                     </a:xfrm>
                     <a:prstGeom prst="rect">
                       <a:avLst/>
@@ -6331,27 +6531,14 @@
       <w:r>
         <w:t xml:space="preserve">Figure </w:t>
       </w:r>
-      <w:r>
-        <w:fldChar w:fldCharType="begin"/>
-      </w:r>
-      <w:r>
-        <w:instrText xml:space="preserve"> SEQ Figure \* ARABIC </w:instrText>
-      </w:r>
-      <w:r>
-        <w:fldChar w:fldCharType="separate"/>
-      </w:r>
-      <w:r>
-        <w:rPr>
-          <w:noProof/>
-        </w:rPr>
-        <w:t>2</w:t>
-      </w:r>
-      <w:r>
-        <w:rPr>
-          <w:noProof/>
-        </w:rPr>
-        <w:fldChar w:fldCharType="end"/>
-      </w:r>
+      <w:fldSimple w:instr=" SEQ Figure \* ARABIC ">
+        <w:r>
+          <w:rPr>
+            <w:noProof/>
+          </w:rPr>
+          <w:t>2</w:t>
+        </w:r>
+      </w:fldSimple>
       <w:r>
         <w:t>:</w:t>
       </w:r>
@@ -6536,15 +6723,31 @@
           <w:sz w:val="24"/>
           <w:szCs w:val="24"/>
         </w:rPr>
-        <w:t>s,</w:t>
-      </w:r>
-      <w:r>
-        <w:rPr>
-          <w:rFonts w:ascii="Times New Roman" w:hAnsi="Times New Roman" w:cs="Times New Roman"/>
-          <w:sz w:val="24"/>
-          <w:szCs w:val="24"/>
-        </w:rPr>
-        <w:t xml:space="preserve"> and all restatement variables, these restatement variables indicate whether a particular variable was restated as part of </w:t>
+        <w:t>,</w:t>
+      </w:r>
+      <w:r>
+        <w:rPr>
+          <w:rFonts w:ascii="Times New Roman" w:hAnsi="Times New Roman" w:cs="Times New Roman"/>
+          <w:sz w:val="24"/>
+          <w:szCs w:val="24"/>
+        </w:rPr>
+        <w:t xml:space="preserve"> and all restatement variables, these restatement variables indicate</w:t>
+      </w:r>
+      <w:r>
+        <w:rPr>
+          <w:rFonts w:ascii="Times New Roman" w:hAnsi="Times New Roman" w:cs="Times New Roman"/>
+          <w:sz w:val="24"/>
+          <w:szCs w:val="24"/>
+        </w:rPr>
+        <w:t>d</w:t>
+      </w:r>
+      <w:r>
+        <w:rPr>
+          <w:rFonts w:ascii="Times New Roman" w:hAnsi="Times New Roman" w:cs="Times New Roman"/>
+          <w:sz w:val="24"/>
+          <w:szCs w:val="24"/>
+        </w:rPr>
+        <w:t xml:space="preserve"> whether a particular variable was restated as part of </w:t>
       </w:r>
       <w:r>
         <w:rPr>
@@ -6948,22 +7151,6 @@
           <w:szCs w:val="24"/>
         </w:rPr>
         <w:t xml:space="preserve"> So</w:t>
-      </w:r>
-      <w:r>
-        <w:rPr>
-          <w:rFonts w:ascii="Times New Roman" w:hAnsi="Times New Roman" w:cs="Times New Roman"/>
-          <w:sz w:val="24"/>
-          <w:szCs w:val="24"/>
-        </w:rPr>
-        <w:t>,</w:t>
-      </w:r>
-      <w:r>
-        <w:rPr>
-          <w:rFonts w:ascii="Times New Roman" w:hAnsi="Times New Roman" w:cs="Times New Roman"/>
-          <w:sz w:val="24"/>
-          <w:szCs w:val="24"/>
-        </w:rPr>
-        <w:t xml:space="preserve"> in this case</w:t>
       </w:r>
       <w:r>
         <w:rPr>
@@ -7642,27 +7829,14 @@
       <w:r>
         <w:t xml:space="preserve">Table </w:t>
       </w:r>
-      <w:r>
-        <w:fldChar w:fldCharType="begin"/>
-      </w:r>
-      <w:r>
-        <w:instrText xml:space="preserve"> SEQ Table \* ARABIC </w:instrText>
-      </w:r>
-      <w:r>
-        <w:fldChar w:fldCharType="separate"/>
-      </w:r>
-      <w:r>
-        <w:rPr>
-          <w:noProof/>
-        </w:rPr>
-        <w:t>5</w:t>
-      </w:r>
-      <w:r>
-        <w:rPr>
-          <w:noProof/>
-        </w:rPr>
-        <w:fldChar w:fldCharType="end"/>
-      </w:r>
+      <w:fldSimple w:instr=" SEQ Table \* ARABIC ">
+        <w:r>
+          <w:rPr>
+            <w:noProof/>
+          </w:rPr>
+          <w:t>5</w:t>
+        </w:r>
+      </w:fldSimple>
       <w:r>
         <w:t>:Class Imbalance</w:t>
       </w:r>
@@ -7842,6 +8016,14 @@
           <w:sz w:val="24"/>
           <w:szCs w:val="24"/>
         </w:rPr>
+        <w:t>,</w:t>
+      </w:r>
+      <w:r>
+        <w:rPr>
+          <w:rFonts w:ascii="Times New Roman" w:hAnsi="Times New Roman" w:cs="Times New Roman"/>
+          <w:sz w:val="24"/>
+          <w:szCs w:val="24"/>
+        </w:rPr>
         <w:t xml:space="preserve"> </w:t>
       </w:r>
       <w:r>
@@ -8132,7 +8314,23 @@
           <w:sz w:val="24"/>
           <w:szCs w:val="24"/>
         </w:rPr>
-        <w:t xml:space="preserve">second business object, there is </w:t>
+        <w:t>second business object</w:t>
+      </w:r>
+      <w:r>
+        <w:rPr>
+          <w:rFonts w:ascii="Times New Roman" w:hAnsi="Times New Roman" w:cs="Times New Roman"/>
+          <w:sz w:val="24"/>
+          <w:szCs w:val="24"/>
+        </w:rPr>
+        <w:t>ive</w:t>
+      </w:r>
+      <w:r>
+        <w:rPr>
+          <w:rFonts w:ascii="Times New Roman" w:hAnsi="Times New Roman" w:cs="Times New Roman"/>
+          <w:sz w:val="24"/>
+          <w:szCs w:val="24"/>
+        </w:rPr>
+        <w:t xml:space="preserve">, there is </w:t>
       </w:r>
       <w:r>
         <w:rPr>
@@ -8342,7 +8540,23 @@
           <w:sz w:val="24"/>
           <w:szCs w:val="24"/>
         </w:rPr>
-        <w:t xml:space="preserve">mean of the settlement ratio. Now for calculating the target company settlement amount multiply its market value with </w:t>
+        <w:t>mean of the settlement ratio. Now for calculating the target company settlement amount</w:t>
+      </w:r>
+      <w:r>
+        <w:rPr>
+          <w:rFonts w:ascii="Times New Roman" w:hAnsi="Times New Roman" w:cs="Times New Roman"/>
+          <w:sz w:val="24"/>
+          <w:szCs w:val="24"/>
+        </w:rPr>
+        <w:t>,</w:t>
+      </w:r>
+      <w:r>
+        <w:rPr>
+          <w:rFonts w:ascii="Times New Roman" w:hAnsi="Times New Roman" w:cs="Times New Roman"/>
+          <w:sz w:val="24"/>
+          <w:szCs w:val="24"/>
+        </w:rPr>
+        <w:t xml:space="preserve"> multiply its market value with </w:t>
       </w:r>
       <w:r>
         <w:rPr>
@@ -8374,7 +8588,23 @@
           <w:sz w:val="24"/>
           <w:szCs w:val="24"/>
         </w:rPr>
-        <w:t>calculate the confidence interval for the target company.</w:t>
+        <w:t xml:space="preserve">calculate the confidence interval </w:t>
+      </w:r>
+      <w:r>
+        <w:rPr>
+          <w:rFonts w:ascii="Times New Roman" w:hAnsi="Times New Roman" w:cs="Times New Roman"/>
+          <w:sz w:val="24"/>
+          <w:szCs w:val="24"/>
+        </w:rPr>
+        <w:t xml:space="preserve">of the settlement amount </w:t>
+      </w:r>
+      <w:r>
+        <w:rPr>
+          <w:rFonts w:ascii="Times New Roman" w:hAnsi="Times New Roman" w:cs="Times New Roman"/>
+          <w:sz w:val="24"/>
+          <w:szCs w:val="24"/>
+        </w:rPr>
+        <w:t>for the target company.</w:t>
       </w:r>
     </w:p>
     <w:p>
@@ -8537,7 +8767,7 @@
           <w:sz w:val="24"/>
           <w:szCs w:val="24"/>
         </w:rPr>
-        <w:t xml:space="preserve">, this is resulted in a model with </w:t>
+        <w:t xml:space="preserve">, this resulted in a model with </w:t>
       </w:r>
       <w:r>
         <w:rPr>
@@ -8569,7 +8799,7 @@
           <w:sz w:val="24"/>
           <w:szCs w:val="24"/>
         </w:rPr>
-        <w:t>Confusion matrix t i</w:t>
+        <w:t>Confusion matrix i</w:t>
       </w:r>
       <w:r>
         <w:rPr>
@@ -8669,16 +8899,14 @@
         </w:rPr>
         <w:t xml:space="preserve">classifier </w:t>
       </w:r>
-      <w:proofErr w:type="gramStart"/>
-      <w:r>
-        <w:rPr>
-          <w:rFonts w:ascii="Times New Roman" w:hAnsi="Times New Roman" w:cs="Times New Roman"/>
-          <w:sz w:val="24"/>
-          <w:szCs w:val="24"/>
-        </w:rPr>
-        <w:t>predicted</w:t>
-      </w:r>
-      <w:proofErr w:type="gramEnd"/>
+      <w:r>
+        <w:rPr>
+          <w:rFonts w:ascii="Times New Roman" w:hAnsi="Times New Roman" w:cs="Times New Roman"/>
+          <w:sz w:val="24"/>
+          <w:szCs w:val="24"/>
+        </w:rPr>
+        <w:t>predicted,</w:t>
+      </w:r>
       <w:r>
         <w:rPr>
           <w:rFonts w:ascii="Times New Roman" w:hAnsi="Times New Roman" w:cs="Times New Roman"/>
@@ -9475,27 +9703,14 @@
       <w:r>
         <w:t xml:space="preserve">Table </w:t>
       </w:r>
-      <w:r>
-        <w:fldChar w:fldCharType="begin"/>
-      </w:r>
-      <w:r>
-        <w:instrText xml:space="preserve"> SEQ Table \* ARABIC </w:instrText>
-      </w:r>
-      <w:r>
-        <w:fldChar w:fldCharType="separate"/>
-      </w:r>
-      <w:r>
-        <w:rPr>
-          <w:noProof/>
-        </w:rPr>
-        <w:t>6</w:t>
-      </w:r>
-      <w:r>
-        <w:rPr>
-          <w:noProof/>
-        </w:rPr>
-        <w:fldChar w:fldCharType="end"/>
-      </w:r>
+      <w:fldSimple w:instr=" SEQ Table \* ARABIC ">
+        <w:r>
+          <w:rPr>
+            <w:noProof/>
+          </w:rPr>
+          <w:t>6</w:t>
+        </w:r>
+      </w:fldSimple>
       <w:r>
         <w:t>: Confusion matrix for logistic regression with all variables</w:t>
       </w:r>
@@ -9563,7 +9778,57 @@
           <w:sz w:val="24"/>
           <w:szCs w:val="24"/>
         </w:rPr>
-        <w:t xml:space="preserve"> </w:t>
+        <w:t xml:space="preserve">. </w:t>
+      </w:r>
+      <w:r>
+        <w:rPr>
+          <w:rFonts w:ascii="Times New Roman" w:hAnsi="Times New Roman" w:cs="Times New Roman"/>
+          <w:i/>
+          <w:iCs/>
+          <w:sz w:val="24"/>
+          <w:szCs w:val="24"/>
+        </w:rPr>
+        <w:t>(</w:t>
+      </w:r>
+      <w:r>
+        <w:rPr>
+          <w:rFonts w:ascii="Times New Roman" w:hAnsi="Times New Roman" w:cs="Times New Roman"/>
+          <w:i/>
+          <w:iCs/>
+          <w:sz w:val="24"/>
+          <w:szCs w:val="24"/>
+        </w:rPr>
+        <w:t xml:space="preserve">Please refer the </w:t>
+      </w:r>
+      <w:r>
+        <w:rPr>
+          <w:rFonts w:ascii="Times New Roman" w:hAnsi="Times New Roman" w:cs="Times New Roman"/>
+          <w:i/>
+          <w:iCs/>
+          <w:sz w:val="24"/>
+          <w:szCs w:val="24"/>
+        </w:rPr>
+        <w:t xml:space="preserve">figures in Appendix section - </w:t>
+      </w:r>
+      <w:r>
+        <w:rPr>
+          <w:rFonts w:ascii="Times New Roman" w:hAnsi="Times New Roman" w:cs="Times New Roman"/>
+          <w:i/>
+          <w:iCs/>
+          <w:sz w:val="24"/>
+          <w:szCs w:val="24"/>
+        </w:rPr>
+        <w:t>Logistic regression first run – significant variables</w:t>
+      </w:r>
+      <w:r>
+        <w:rPr>
+          <w:rFonts w:ascii="Times New Roman" w:hAnsi="Times New Roman" w:cs="Times New Roman"/>
+          <w:i/>
+          <w:iCs/>
+          <w:sz w:val="24"/>
+          <w:szCs w:val="24"/>
+        </w:rPr>
+        <w:t>)</w:t>
       </w:r>
     </w:p>
     <w:p>
@@ -9587,20 +9852,6 @@
         </w:rPr>
         <w:t xml:space="preserve">Multiple iterations were performed till the model results started showing distinct significant variables values.  </w:t>
       </w:r>
-    </w:p>
-    <w:p>
-      <w:pPr>
-        <w:pStyle w:val="ListParagraph"/>
-        <w:numPr>
-          <w:ilvl w:val="0"/>
-          <w:numId w:val="2"/>
-        </w:numPr>
-        <w:rPr>
-          <w:rFonts w:ascii="Times New Roman" w:hAnsi="Times New Roman" w:cs="Times New Roman"/>
-          <w:sz w:val="24"/>
-          <w:szCs w:val="24"/>
-        </w:rPr>
-      </w:pPr>
       <w:r>
         <w:rPr>
           <w:rFonts w:ascii="Times New Roman" w:hAnsi="Times New Roman" w:cs="Times New Roman"/>
@@ -10388,27 +10639,14 @@
       <w:r>
         <w:t xml:space="preserve">Table </w:t>
       </w:r>
-      <w:r>
-        <w:fldChar w:fldCharType="begin"/>
-      </w:r>
-      <w:r>
-        <w:instrText xml:space="preserve"> SEQ Table \* ARABIC </w:instrText>
-      </w:r>
-      <w:r>
-        <w:fldChar w:fldCharType="separate"/>
-      </w:r>
-      <w:r>
-        <w:rPr>
-          <w:noProof/>
-        </w:rPr>
-        <w:t>7</w:t>
-      </w:r>
-      <w:r>
-        <w:rPr>
-          <w:noProof/>
-        </w:rPr>
-        <w:fldChar w:fldCharType="end"/>
-      </w:r>
+      <w:fldSimple w:instr=" SEQ Table \* ARABIC ">
+        <w:r>
+          <w:rPr>
+            <w:noProof/>
+          </w:rPr>
+          <w:t>7</w:t>
+        </w:r>
+      </w:fldSimple>
       <w:r>
         <w:t xml:space="preserve">: </w:t>
       </w:r>
@@ -10524,27 +10762,14 @@
       <w:r>
         <w:t xml:space="preserve">Figure </w:t>
       </w:r>
-      <w:r>
-        <w:fldChar w:fldCharType="begin"/>
-      </w:r>
-      <w:r>
-        <w:instrText xml:space="preserve"> SEQ Figure \* ARABIC </w:instrText>
-      </w:r>
-      <w:r>
-        <w:fldChar w:fldCharType="separate"/>
-      </w:r>
-      <w:r>
-        <w:rPr>
-          <w:noProof/>
-        </w:rPr>
-        <w:t>3</w:t>
-      </w:r>
-      <w:r>
-        <w:rPr>
-          <w:noProof/>
-        </w:rPr>
-        <w:fldChar w:fldCharType="end"/>
-      </w:r>
+      <w:fldSimple w:instr=" SEQ Figure \* ARABIC ">
+        <w:r>
+          <w:rPr>
+            <w:noProof/>
+          </w:rPr>
+          <w:t>3</w:t>
+        </w:r>
+      </w:fldSimple>
       <w:r>
         <w:t>: Significant variables - P-Values</w:t>
       </w:r>
@@ -11389,27 +11614,14 @@
       <w:r>
         <w:t xml:space="preserve">Table </w:t>
       </w:r>
-      <w:r>
-        <w:fldChar w:fldCharType="begin"/>
-      </w:r>
-      <w:r>
-        <w:instrText xml:space="preserve"> SEQ Table \* ARABIC </w:instrText>
-      </w:r>
-      <w:r>
-        <w:fldChar w:fldCharType="separate"/>
-      </w:r>
-      <w:r>
-        <w:rPr>
-          <w:noProof/>
-        </w:rPr>
-        <w:t>8</w:t>
-      </w:r>
-      <w:r>
-        <w:rPr>
-          <w:noProof/>
-        </w:rPr>
-        <w:fldChar w:fldCharType="end"/>
-      </w:r>
+      <w:fldSimple w:instr=" SEQ Table \* ARABIC ">
+        <w:r>
+          <w:rPr>
+            <w:noProof/>
+          </w:rPr>
+          <w:t>8</w:t>
+        </w:r>
+      </w:fldSimple>
       <w:r>
         <w:t xml:space="preserve">: Confusion matrix with </w:t>
       </w:r>
@@ -11639,6 +11851,83 @@
     </w:p>
     <w:p>
       <w:pPr>
+        <w:keepNext/>
+        <w:jc w:val="center"/>
+      </w:pPr>
+      <w:r>
+        <w:rPr>
+          <w:noProof/>
+        </w:rPr>
+        <w:lastRenderedPageBreak/>
+        <w:drawing>
+          <wp:inline distT="0" distB="0" distL="0" distR="0" wp14:anchorId="3A9EDBC3" wp14:editId="4C3418D7">
+            <wp:extent cx="3953383" cy="1622323"/>
+            <wp:effectExtent l="19050" t="19050" r="9525" b="16510"/>
+            <wp:docPr id="27" name="Picture 27"/>
+            <wp:cNvGraphicFramePr>
+              <a:graphicFrameLocks xmlns:a="http://schemas.openxmlformats.org/drawingml/2006/main" noChangeAspect="1"/>
+            </wp:cNvGraphicFramePr>
+            <a:graphic xmlns:a="http://schemas.openxmlformats.org/drawingml/2006/main">
+              <a:graphicData uri="http://schemas.openxmlformats.org/drawingml/2006/picture">
+                <pic:pic xmlns:pic="http://schemas.openxmlformats.org/drawingml/2006/picture">
+                  <pic:nvPicPr>
+                    <pic:cNvPr id="1" name=""/>
+                    <pic:cNvPicPr/>
+                  </pic:nvPicPr>
+                  <pic:blipFill>
+                    <a:blip r:embed="rId9"/>
+                    <a:stretch>
+                      <a:fillRect/>
+                    </a:stretch>
+                  </pic:blipFill>
+                  <pic:spPr>
+                    <a:xfrm>
+                      <a:off x="0" y="0"/>
+                      <a:ext cx="4006251" cy="1644018"/>
+                    </a:xfrm>
+                    <a:prstGeom prst="rect">
+                      <a:avLst/>
+                    </a:prstGeom>
+                    <a:ln>
+                      <a:solidFill>
+                        <a:schemeClr val="accent1"/>
+                      </a:solidFill>
+                    </a:ln>
+                  </pic:spPr>
+                </pic:pic>
+              </a:graphicData>
+            </a:graphic>
+          </wp:inline>
+        </w:drawing>
+      </w:r>
+    </w:p>
+    <w:p>
+      <w:pPr>
+        <w:pStyle w:val="Caption"/>
+        <w:jc w:val="center"/>
+        <w:rPr>
+          <w:rFonts w:ascii="Times New Roman" w:hAnsi="Times New Roman" w:cs="Times New Roman"/>
+          <w:sz w:val="24"/>
+          <w:szCs w:val="24"/>
+        </w:rPr>
+      </w:pPr>
+      <w:r>
+        <w:t xml:space="preserve">Figure </w:t>
+      </w:r>
+      <w:fldSimple w:instr=" SEQ Figure \* ARABIC ">
+        <w:r>
+          <w:rPr>
+            <w:noProof/>
+          </w:rPr>
+          <w:t>4</w:t>
+        </w:r>
+      </w:fldSimple>
+      <w:r>
+        <w:t>: Final list of significant variables for logistic regression</w:t>
+      </w:r>
+    </w:p>
+    <w:p>
+      <w:pPr>
         <w:pStyle w:val="Heading2"/>
       </w:pPr>
       <w:r>
@@ -11667,7 +11956,6 @@
         <w:pStyle w:val="Heading3"/>
       </w:pPr>
       <w:r>
-        <w:lastRenderedPageBreak/>
         <w:t>Steps</w:t>
       </w:r>
     </w:p>
@@ -11787,6 +12075,118 @@
           <w:szCs w:val="24"/>
         </w:rPr>
         <w:t xml:space="preserve">00 trees. </w:t>
+      </w:r>
+      <w:r>
+        <w:rPr>
+          <w:rFonts w:ascii="Times New Roman" w:hAnsi="Times New Roman" w:cs="Times New Roman"/>
+          <w:sz w:val="24"/>
+          <w:szCs w:val="24"/>
+        </w:rPr>
+        <w:t>The g</w:t>
+      </w:r>
+      <w:r>
+        <w:rPr>
+          <w:rFonts w:ascii="Times New Roman" w:hAnsi="Times New Roman" w:cs="Times New Roman"/>
+          <w:sz w:val="24"/>
+          <w:szCs w:val="24"/>
+        </w:rPr>
+        <w:t xml:space="preserve">reen color line captures the positive classification, and </w:t>
+      </w:r>
+      <w:r>
+        <w:rPr>
+          <w:rFonts w:ascii="Times New Roman" w:hAnsi="Times New Roman" w:cs="Times New Roman"/>
+          <w:sz w:val="24"/>
+          <w:szCs w:val="24"/>
+        </w:rPr>
+        <w:t xml:space="preserve">the </w:t>
+      </w:r>
+      <w:r>
+        <w:rPr>
+          <w:rFonts w:ascii="Times New Roman" w:hAnsi="Times New Roman" w:cs="Times New Roman"/>
+          <w:sz w:val="24"/>
+          <w:szCs w:val="24"/>
+        </w:rPr>
+        <w:t>red color line represent</w:t>
+      </w:r>
+      <w:r>
+        <w:rPr>
+          <w:rFonts w:ascii="Times New Roman" w:hAnsi="Times New Roman" w:cs="Times New Roman"/>
+          <w:sz w:val="24"/>
+          <w:szCs w:val="24"/>
+        </w:rPr>
+        <w:t>s</w:t>
+      </w:r>
+      <w:r>
+        <w:rPr>
+          <w:rFonts w:ascii="Times New Roman" w:hAnsi="Times New Roman" w:cs="Times New Roman"/>
+          <w:sz w:val="24"/>
+          <w:szCs w:val="24"/>
+        </w:rPr>
+        <w:t xml:space="preserve"> </w:t>
+      </w:r>
+      <w:r>
+        <w:rPr>
+          <w:rFonts w:ascii="Times New Roman" w:hAnsi="Times New Roman" w:cs="Times New Roman"/>
+          <w:sz w:val="24"/>
+          <w:szCs w:val="24"/>
+        </w:rPr>
+        <w:t xml:space="preserve">the </w:t>
+      </w:r>
+      <w:r>
+        <w:rPr>
+          <w:rFonts w:ascii="Times New Roman" w:hAnsi="Times New Roman" w:cs="Times New Roman"/>
+          <w:sz w:val="24"/>
+          <w:szCs w:val="24"/>
+        </w:rPr>
+        <w:t xml:space="preserve">negative classification. </w:t>
+      </w:r>
+      <w:r>
+        <w:rPr>
+          <w:rFonts w:ascii="Times New Roman" w:hAnsi="Times New Roman" w:cs="Times New Roman"/>
+          <w:sz w:val="24"/>
+          <w:szCs w:val="24"/>
+        </w:rPr>
+        <w:t>The b</w:t>
+      </w:r>
+      <w:r>
+        <w:rPr>
+          <w:rFonts w:ascii="Times New Roman" w:hAnsi="Times New Roman" w:cs="Times New Roman"/>
+          <w:sz w:val="24"/>
+          <w:szCs w:val="24"/>
+        </w:rPr>
+        <w:t>lack li</w:t>
+      </w:r>
+      <w:r>
+        <w:rPr>
+          <w:rFonts w:ascii="Times New Roman" w:hAnsi="Times New Roman" w:cs="Times New Roman"/>
+          <w:sz w:val="24"/>
+          <w:szCs w:val="24"/>
+        </w:rPr>
+        <w:t>ne</w:t>
+      </w:r>
+      <w:r>
+        <w:rPr>
+          <w:rFonts w:ascii="Times New Roman" w:hAnsi="Times New Roman" w:cs="Times New Roman"/>
+          <w:sz w:val="24"/>
+          <w:szCs w:val="24"/>
+        </w:rPr>
+        <w:t xml:space="preserve"> represent</w:t>
+      </w:r>
+      <w:r>
+        <w:rPr>
+          <w:rFonts w:ascii="Times New Roman" w:hAnsi="Times New Roman" w:cs="Times New Roman"/>
+          <w:sz w:val="24"/>
+          <w:szCs w:val="24"/>
+        </w:rPr>
+        <w:t>s</w:t>
+      </w:r>
+      <w:r>
+        <w:rPr>
+          <w:rFonts w:ascii="Times New Roman" w:hAnsi="Times New Roman" w:cs="Times New Roman"/>
+          <w:sz w:val="24"/>
+          <w:szCs w:val="24"/>
+        </w:rPr>
+        <w:t xml:space="preserve"> the average classification.</w:t>
       </w:r>
     </w:p>
     <w:p>
@@ -11826,7 +12226,7 @@
                     <pic:cNvPicPr/>
                   </pic:nvPicPr>
                   <pic:blipFill>
-                    <a:blip r:embed="rId9"/>
+                    <a:blip r:embed="rId10"/>
                     <a:stretch>
                       <a:fillRect/>
                     </a:stretch>
@@ -11871,7 +12271,7 @@
                     <pic:cNvPicPr/>
                   </pic:nvPicPr>
                   <pic:blipFill>
-                    <a:blip r:embed="rId10"/>
+                    <a:blip r:embed="rId11"/>
                     <a:stretch>
                       <a:fillRect/>
                     </a:stretch>
@@ -11905,27 +12305,14 @@
       <w:r>
         <w:t xml:space="preserve">Figure </w:t>
       </w:r>
-      <w:r>
-        <w:fldChar w:fldCharType="begin"/>
-      </w:r>
-      <w:r>
-        <w:instrText xml:space="preserve"> SEQ Figure \* ARABIC </w:instrText>
-      </w:r>
-      <w:r>
-        <w:fldChar w:fldCharType="separate"/>
-      </w:r>
-      <w:r>
-        <w:rPr>
-          <w:noProof/>
-        </w:rPr>
-        <w:t>4</w:t>
-      </w:r>
-      <w:r>
-        <w:rPr>
-          <w:noProof/>
-        </w:rPr>
-        <w:fldChar w:fldCharType="end"/>
-      </w:r>
+      <w:fldSimple w:instr=" SEQ Figure \* ARABIC ">
+        <w:r>
+          <w:rPr>
+            <w:noProof/>
+          </w:rPr>
+          <w:t>5</w:t>
+        </w:r>
+      </w:fldSimple>
       <w:r>
         <w:t xml:space="preserve">: </w:t>
       </w:r>
@@ -11961,7 +12348,7 @@
                     <pic:cNvPicPr/>
                   </pic:nvPicPr>
                   <pic:blipFill>
-                    <a:blip r:embed="rId11"/>
+                    <a:blip r:embed="rId12"/>
                     <a:stretch>
                       <a:fillRect/>
                     </a:stretch>
@@ -11995,27 +12382,14 @@
       <w:r>
         <w:t xml:space="preserve">Figure </w:t>
       </w:r>
-      <w:r>
-        <w:fldChar w:fldCharType="begin"/>
-      </w:r>
-      <w:r>
-        <w:instrText xml:space="preserve"> SEQ Figure \* ARABIC </w:instrText>
-      </w:r>
-      <w:r>
-        <w:fldChar w:fldCharType="separate"/>
-      </w:r>
-      <w:r>
-        <w:rPr>
-          <w:noProof/>
-        </w:rPr>
-        <w:t>5</w:t>
-      </w:r>
-      <w:r>
-        <w:rPr>
-          <w:noProof/>
-        </w:rPr>
-        <w:fldChar w:fldCharType="end"/>
-      </w:r>
+      <w:fldSimple w:instr=" SEQ Figure \* ARABIC ">
+        <w:r>
+          <w:rPr>
+            <w:noProof/>
+          </w:rPr>
+          <w:t>6</w:t>
+        </w:r>
+      </w:fldSimple>
       <w:r>
         <w:t>: 500 Trees</w:t>
       </w:r>
@@ -12034,118 +12408,7 @@
           <w:sz w:val="24"/>
           <w:szCs w:val="24"/>
         </w:rPr>
-        <w:t>The g</w:t>
-      </w:r>
-      <w:r>
-        <w:rPr>
-          <w:rFonts w:ascii="Times New Roman" w:hAnsi="Times New Roman" w:cs="Times New Roman"/>
-          <w:sz w:val="24"/>
-          <w:szCs w:val="24"/>
-        </w:rPr>
-        <w:t xml:space="preserve">reen color line captures the positive </w:t>
-      </w:r>
-      <w:r>
-        <w:rPr>
-          <w:rFonts w:ascii="Times New Roman" w:hAnsi="Times New Roman" w:cs="Times New Roman"/>
-          <w:sz w:val="24"/>
-          <w:szCs w:val="24"/>
-        </w:rPr>
-        <w:t>classification,</w:t>
-      </w:r>
-      <w:r>
-        <w:rPr>
-          <w:rFonts w:ascii="Times New Roman" w:hAnsi="Times New Roman" w:cs="Times New Roman"/>
-          <w:sz w:val="24"/>
-          <w:szCs w:val="24"/>
-        </w:rPr>
-        <w:t xml:space="preserve"> and </w:t>
-      </w:r>
-      <w:r>
-        <w:rPr>
-          <w:rFonts w:ascii="Times New Roman" w:hAnsi="Times New Roman" w:cs="Times New Roman"/>
-          <w:sz w:val="24"/>
-          <w:szCs w:val="24"/>
-        </w:rPr>
-        <w:t xml:space="preserve">the </w:t>
-      </w:r>
-      <w:r>
-        <w:rPr>
-          <w:rFonts w:ascii="Times New Roman" w:hAnsi="Times New Roman" w:cs="Times New Roman"/>
-          <w:sz w:val="24"/>
-          <w:szCs w:val="24"/>
-        </w:rPr>
-        <w:t>red color line represent</w:t>
-      </w:r>
-      <w:r>
-        <w:rPr>
-          <w:rFonts w:ascii="Times New Roman" w:hAnsi="Times New Roman" w:cs="Times New Roman"/>
-          <w:sz w:val="24"/>
-          <w:szCs w:val="24"/>
-        </w:rPr>
-        <w:t>s</w:t>
-      </w:r>
-      <w:r>
-        <w:rPr>
-          <w:rFonts w:ascii="Times New Roman" w:hAnsi="Times New Roman" w:cs="Times New Roman"/>
-          <w:sz w:val="24"/>
-          <w:szCs w:val="24"/>
-        </w:rPr>
-        <w:t xml:space="preserve"> </w:t>
-      </w:r>
-      <w:r>
-        <w:rPr>
-          <w:rFonts w:ascii="Times New Roman" w:hAnsi="Times New Roman" w:cs="Times New Roman"/>
-          <w:sz w:val="24"/>
-          <w:szCs w:val="24"/>
-        </w:rPr>
-        <w:t xml:space="preserve">the </w:t>
-      </w:r>
-      <w:r>
-        <w:rPr>
-          <w:rFonts w:ascii="Times New Roman" w:hAnsi="Times New Roman" w:cs="Times New Roman"/>
-          <w:sz w:val="24"/>
-          <w:szCs w:val="24"/>
-        </w:rPr>
-        <w:t>negative classification. Black li</w:t>
-      </w:r>
-      <w:r>
-        <w:rPr>
-          <w:rFonts w:ascii="Times New Roman" w:hAnsi="Times New Roman" w:cs="Times New Roman"/>
-          <w:sz w:val="24"/>
-          <w:szCs w:val="24"/>
-        </w:rPr>
-        <w:t>ne</w:t>
-      </w:r>
-      <w:r>
-        <w:rPr>
-          <w:rFonts w:ascii="Times New Roman" w:hAnsi="Times New Roman" w:cs="Times New Roman"/>
-          <w:sz w:val="24"/>
-          <w:szCs w:val="24"/>
-        </w:rPr>
-        <w:t xml:space="preserve"> represent</w:t>
-      </w:r>
-      <w:r>
-        <w:rPr>
-          <w:rFonts w:ascii="Times New Roman" w:hAnsi="Times New Roman" w:cs="Times New Roman"/>
-          <w:sz w:val="24"/>
-          <w:szCs w:val="24"/>
-        </w:rPr>
-        <w:t>s</w:t>
-      </w:r>
-      <w:r>
-        <w:rPr>
-          <w:rFonts w:ascii="Times New Roman" w:hAnsi="Times New Roman" w:cs="Times New Roman"/>
-          <w:sz w:val="24"/>
-          <w:szCs w:val="24"/>
-        </w:rPr>
-        <w:t xml:space="preserve"> the average classification. </w:t>
-      </w:r>
-      <w:r>
-        <w:rPr>
-          <w:rFonts w:ascii="Times New Roman" w:hAnsi="Times New Roman" w:cs="Times New Roman"/>
-          <w:sz w:val="24"/>
-          <w:szCs w:val="24"/>
-        </w:rPr>
+        <w:lastRenderedPageBreak/>
         <w:t xml:space="preserve">Here is the accuracy with </w:t>
       </w:r>
       <w:r>
@@ -12927,27 +13190,14 @@
       <w:r>
         <w:t xml:space="preserve">Table </w:t>
       </w:r>
-      <w:r>
-        <w:fldChar w:fldCharType="begin"/>
-      </w:r>
-      <w:r>
-        <w:instrText xml:space="preserve"> SEQ Table \* ARABIC </w:instrText>
-      </w:r>
-      <w:r>
-        <w:fldChar w:fldCharType="separate"/>
-      </w:r>
-      <w:r>
-        <w:rPr>
-          <w:noProof/>
-        </w:rPr>
-        <w:t>9</w:t>
-      </w:r>
-      <w:r>
-        <w:rPr>
-          <w:noProof/>
-        </w:rPr>
-        <w:fldChar w:fldCharType="end"/>
-      </w:r>
+      <w:fldSimple w:instr=" SEQ Table \* ARABIC ">
+        <w:r>
+          <w:rPr>
+            <w:noProof/>
+          </w:rPr>
+          <w:t>9</w:t>
+        </w:r>
+      </w:fldSimple>
       <w:r>
         <w:t xml:space="preserve">: Confusion matrix with </w:t>
       </w:r>
@@ -13486,7 +13736,6 @@
                 <w:sz w:val="24"/>
                 <w:szCs w:val="24"/>
               </w:rPr>
-              <w:lastRenderedPageBreak/>
               <w:t>Yes</w:t>
             </w:r>
           </w:p>
@@ -13778,27 +14027,14 @@
       <w:r>
         <w:t xml:space="preserve">Table </w:t>
       </w:r>
-      <w:r>
-        <w:fldChar w:fldCharType="begin"/>
-      </w:r>
-      <w:r>
-        <w:instrText xml:space="preserve"> SEQ Table \* ARABIC </w:instrText>
-      </w:r>
-      <w:r>
-        <w:fldChar w:fldCharType="separate"/>
-      </w:r>
-      <w:r>
-        <w:rPr>
-          <w:noProof/>
-        </w:rPr>
-        <w:t>10</w:t>
-      </w:r>
-      <w:r>
-        <w:rPr>
-          <w:noProof/>
-        </w:rPr>
-        <w:fldChar w:fldCharType="end"/>
-      </w:r>
+      <w:fldSimple w:instr=" SEQ Table \* ARABIC ">
+        <w:r>
+          <w:rPr>
+            <w:noProof/>
+          </w:rPr>
+          <w:t>10</w:t>
+        </w:r>
+      </w:fldSimple>
       <w:r>
         <w:t xml:space="preserve">: Confusion matrix with </w:t>
       </w:r>
@@ -14605,27 +14841,14 @@
       <w:r>
         <w:t xml:space="preserve">Table </w:t>
       </w:r>
-      <w:r>
-        <w:fldChar w:fldCharType="begin"/>
-      </w:r>
-      <w:r>
-        <w:instrText xml:space="preserve"> SEQ Table \* ARABIC </w:instrText>
-      </w:r>
-      <w:r>
-        <w:fldChar w:fldCharType="separate"/>
-      </w:r>
-      <w:r>
-        <w:rPr>
-          <w:noProof/>
-        </w:rPr>
-        <w:t>11</w:t>
-      </w:r>
-      <w:r>
-        <w:rPr>
-          <w:noProof/>
-        </w:rPr>
-        <w:fldChar w:fldCharType="end"/>
-      </w:r>
+      <w:fldSimple w:instr=" SEQ Table \* ARABIC ">
+        <w:r>
+          <w:rPr>
+            <w:noProof/>
+          </w:rPr>
+          <w:t>11</w:t>
+        </w:r>
+      </w:fldSimple>
       <w:r>
         <w:t xml:space="preserve">: Confusion matrix with </w:t>
       </w:r>
@@ -14687,6 +14910,7 @@
         <w:rPr>
           <w:noProof/>
         </w:rPr>
+        <w:lastRenderedPageBreak/>
         <w:drawing>
           <wp:inline distT="0" distB="0" distL="0" distR="0" wp14:anchorId="2CB0C31C" wp14:editId="71F0AC0A">
             <wp:extent cx="5113884" cy="3892123"/>
@@ -14703,7 +14927,7 @@
                     </pic:cNvPicPr>
                   </pic:nvPicPr>
                   <pic:blipFill>
-                    <a:blip r:embed="rId12"/>
+                    <a:blip r:embed="rId13"/>
                     <a:stretch>
                       <a:fillRect/>
                     </a:stretch>
@@ -14740,27 +14964,14 @@
       <w:r>
         <w:t xml:space="preserve">Figure </w:t>
       </w:r>
-      <w:r>
-        <w:fldChar w:fldCharType="begin"/>
-      </w:r>
-      <w:r>
-        <w:instrText xml:space="preserve"> SEQ Figure \* ARABIC </w:instrText>
-      </w:r>
-      <w:r>
-        <w:fldChar w:fldCharType="separate"/>
-      </w:r>
-      <w:r>
-        <w:rPr>
-          <w:noProof/>
-        </w:rPr>
-        <w:t>6</w:t>
-      </w:r>
-      <w:r>
-        <w:rPr>
-          <w:noProof/>
-        </w:rPr>
-        <w:fldChar w:fldCharType="end"/>
-      </w:r>
+      <w:fldSimple w:instr=" SEQ Figure \* ARABIC ">
+        <w:r>
+          <w:rPr>
+            <w:noProof/>
+          </w:rPr>
+          <w:t>7</w:t>
+        </w:r>
+      </w:fldSimple>
       <w:r>
         <w:t>: Random forest variable importance</w:t>
       </w:r>
@@ -15597,7 +15808,6 @@
                 <w:rFonts w:ascii="Times New Roman" w:eastAsia="Times New Roman" w:hAnsi="Times New Roman" w:cs="Times New Roman"/>
                 <w:color w:val="000000"/>
               </w:rPr>
-              <w:lastRenderedPageBreak/>
               <w:t>6</w:t>
             </w:r>
           </w:p>
@@ -17321,6 +17531,7 @@
                 <w:rFonts w:ascii="Times New Roman" w:eastAsia="Times New Roman" w:hAnsi="Times New Roman" w:cs="Times New Roman"/>
                 <w:color w:val="000000"/>
               </w:rPr>
+              <w:lastRenderedPageBreak/>
               <w:t>19</w:t>
             </w:r>
           </w:p>
@@ -18882,27 +19093,14 @@
       <w:r>
         <w:t xml:space="preserve">Table </w:t>
       </w:r>
-      <w:r>
-        <w:fldChar w:fldCharType="begin"/>
-      </w:r>
-      <w:r>
-        <w:instrText xml:space="preserve"> SEQ Table \* ARABIC </w:instrText>
-      </w:r>
-      <w:r>
-        <w:fldChar w:fldCharType="separate"/>
-      </w:r>
-      <w:r>
-        <w:rPr>
-          <w:noProof/>
-        </w:rPr>
-        <w:t>12</w:t>
-      </w:r>
-      <w:r>
-        <w:rPr>
-          <w:noProof/>
-        </w:rPr>
-        <w:fldChar w:fldCharType="end"/>
-      </w:r>
+      <w:fldSimple w:instr=" SEQ Table \* ARABIC ">
+        <w:r>
+          <w:rPr>
+            <w:noProof/>
+          </w:rPr>
+          <w:t>12</w:t>
+        </w:r>
+      </w:fldSimple>
       <w:r>
         <w:t>:Feature importance for random forest</w:t>
       </w:r>
@@ -19686,27 +19884,14 @@
       <w:r>
         <w:t xml:space="preserve">Table </w:t>
       </w:r>
-      <w:r>
-        <w:fldChar w:fldCharType="begin"/>
-      </w:r>
-      <w:r>
-        <w:instrText xml:space="preserve"> SEQ Table \* ARABIC </w:instrText>
-      </w:r>
-      <w:r>
-        <w:fldChar w:fldCharType="separate"/>
-      </w:r>
-      <w:r>
-        <w:rPr>
-          <w:noProof/>
-        </w:rPr>
-        <w:t>13</w:t>
-      </w:r>
-      <w:r>
-        <w:rPr>
-          <w:noProof/>
-        </w:rPr>
-        <w:fldChar w:fldCharType="end"/>
-      </w:r>
+      <w:fldSimple w:instr=" SEQ Table \* ARABIC ">
+        <w:r>
+          <w:rPr>
+            <w:noProof/>
+          </w:rPr>
+          <w:t>13</w:t>
+        </w:r>
+      </w:fldSimple>
       <w:r>
         <w:t xml:space="preserve">: Confusion matrix for </w:t>
       </w:r>
@@ -20351,30 +20536,16 @@
         </w:rPr>
       </w:pPr>
       <w:r>
-        <w:lastRenderedPageBreak/>
         <w:t xml:space="preserve">Table </w:t>
       </w:r>
-      <w:r>
-        <w:fldChar w:fldCharType="begin"/>
-      </w:r>
-      <w:r>
-        <w:instrText xml:space="preserve"> SEQ Table \* ARABIC </w:instrText>
-      </w:r>
-      <w:r>
-        <w:fldChar w:fldCharType="separate"/>
-      </w:r>
-      <w:r>
-        <w:rPr>
-          <w:noProof/>
-        </w:rPr>
-        <w:t>14</w:t>
-      </w:r>
-      <w:r>
-        <w:rPr>
-          <w:noProof/>
-        </w:rPr>
-        <w:fldChar w:fldCharType="end"/>
-      </w:r>
+      <w:fldSimple w:instr=" SEQ Table \* ARABIC ">
+        <w:r>
+          <w:rPr>
+            <w:noProof/>
+          </w:rPr>
+          <w:t>14</w:t>
+        </w:r>
+      </w:fldSimple>
       <w:r>
         <w:t>: Random forest number of trees and their accuracies</w:t>
       </w:r>
@@ -20470,6 +20641,7 @@
         <w:rPr>
           <w:noProof/>
         </w:rPr>
+        <w:lastRenderedPageBreak/>
         <w:drawing>
           <wp:inline distT="0" distB="0" distL="0" distR="0" wp14:anchorId="020653E1" wp14:editId="2D1C23EA">
             <wp:extent cx="1944061" cy="2020570"/>
@@ -20484,7 +20656,7 @@
             <wp:cNvGraphicFramePr/>
             <a:graphic xmlns:a="http://schemas.openxmlformats.org/drawingml/2006/main">
               <a:graphicData uri="http://schemas.openxmlformats.org/drawingml/2006/chart">
-                <c:chart xmlns:c="http://schemas.openxmlformats.org/drawingml/2006/chart" xmlns:r="http://schemas.openxmlformats.org/officeDocument/2006/relationships" r:id="rId13"/>
+                <c:chart xmlns:c="http://schemas.openxmlformats.org/drawingml/2006/chart" xmlns:r="http://schemas.openxmlformats.org/officeDocument/2006/relationships" r:id="rId14"/>
               </a:graphicData>
             </a:graphic>
           </wp:inline>
@@ -20499,27 +20671,14 @@
       <w:r>
         <w:t xml:space="preserve">Figure </w:t>
       </w:r>
-      <w:r>
-        <w:fldChar w:fldCharType="begin"/>
-      </w:r>
-      <w:r>
-        <w:instrText xml:space="preserve"> SEQ Figure \* ARABIC </w:instrText>
-      </w:r>
-      <w:r>
-        <w:fldChar w:fldCharType="separate"/>
-      </w:r>
-      <w:r>
-        <w:rPr>
-          <w:noProof/>
-        </w:rPr>
-        <w:t>7</w:t>
-      </w:r>
-      <w:r>
-        <w:rPr>
-          <w:noProof/>
-        </w:rPr>
-        <w:fldChar w:fldCharType="end"/>
-      </w:r>
+      <w:fldSimple w:instr=" SEQ Figure \* ARABIC ">
+        <w:r>
+          <w:rPr>
+            <w:noProof/>
+          </w:rPr>
+          <w:t>8</w:t>
+        </w:r>
+      </w:fldSimple>
       <w:r>
         <w:t>: Two main model accuracy comparison</w:t>
       </w:r>
@@ -20612,7 +20771,7 @@
             <wp:cNvGraphicFramePr/>
             <a:graphic xmlns:a="http://schemas.openxmlformats.org/drawingml/2006/main">
               <a:graphicData uri="http://schemas.openxmlformats.org/drawingml/2006/chart">
-                <c:chart xmlns:c="http://schemas.openxmlformats.org/drawingml/2006/chart" xmlns:r="http://schemas.openxmlformats.org/officeDocument/2006/relationships" r:id="rId14"/>
+                <c:chart xmlns:c="http://schemas.openxmlformats.org/drawingml/2006/chart" xmlns:r="http://schemas.openxmlformats.org/officeDocument/2006/relationships" r:id="rId15"/>
               </a:graphicData>
             </a:graphic>
           </wp:inline>
@@ -20627,27 +20786,14 @@
       <w:r>
         <w:t xml:space="preserve">Figure </w:t>
       </w:r>
-      <w:r>
-        <w:fldChar w:fldCharType="begin"/>
-      </w:r>
-      <w:r>
-        <w:instrText xml:space="preserve"> SEQ Figure \* ARABIC </w:instrText>
-      </w:r>
-      <w:r>
-        <w:fldChar w:fldCharType="separate"/>
-      </w:r>
-      <w:r>
-        <w:rPr>
-          <w:noProof/>
-        </w:rPr>
-        <w:t>8</w:t>
-      </w:r>
-      <w:r>
-        <w:rPr>
-          <w:noProof/>
-        </w:rPr>
-        <w:fldChar w:fldCharType="end"/>
-      </w:r>
+      <w:fldSimple w:instr=" SEQ Figure \* ARABIC ">
+        <w:r>
+          <w:rPr>
+            <w:noProof/>
+          </w:rPr>
+          <w:t>9</w:t>
+        </w:r>
+      </w:fldSimple>
       <w:r>
         <w:t xml:space="preserve">: </w:t>
       </w:r>
@@ -20879,17 +21025,7 @@
           <w:sz w:val="24"/>
           <w:szCs w:val="24"/>
         </w:rPr>
-        <w:t xml:space="preserve">A good classifier model will have the ROC curve hugging the top left </w:t>
-      </w:r>
-      <w:r>
-        <w:rPr>
-          <w:rFonts w:ascii="Times New Roman" w:eastAsia="Times New Roman" w:hAnsi="Times New Roman" w:cs="Times New Roman"/>
-          <w:color w:val="262626"/>
-          <w:sz w:val="24"/>
-          <w:szCs w:val="24"/>
-        </w:rPr>
-        <w:lastRenderedPageBreak/>
-        <w:t>corner, which is t happening in this case. AUC value of a good classifier must be between 0.8 to 0.9.</w:t>
+        <w:t>A good classifier model will have the ROC curve hugging the top left corner, which is t happening in this case. AUC value of a good classifier must be between 0.8 to 0.9.</w:t>
       </w:r>
     </w:p>
     <w:p>
@@ -21069,6 +21205,7 @@
         <w:rPr>
           <w:noProof/>
         </w:rPr>
+        <w:lastRenderedPageBreak/>
         <w:drawing>
           <wp:inline distT="0" distB="0" distL="0" distR="0" wp14:anchorId="318A9F48" wp14:editId="2E0D60A1">
             <wp:extent cx="4114961" cy="2877830"/>
@@ -21085,7 +21222,7 @@
                     </pic:cNvPicPr>
                   </pic:nvPicPr>
                   <pic:blipFill>
-                    <a:blip r:embed="rId15"/>
+                    <a:blip r:embed="rId16"/>
                     <a:stretch>
                       <a:fillRect/>
                     </a:stretch>
@@ -21122,27 +21259,14 @@
       <w:r>
         <w:t xml:space="preserve">Figure </w:t>
       </w:r>
-      <w:r>
-        <w:fldChar w:fldCharType="begin"/>
-      </w:r>
-      <w:r>
-        <w:instrText xml:space="preserve"> SEQ Figure \* ARABIC </w:instrText>
-      </w:r>
-      <w:r>
-        <w:fldChar w:fldCharType="separate"/>
-      </w:r>
-      <w:r>
-        <w:rPr>
-          <w:noProof/>
-        </w:rPr>
-        <w:t>9</w:t>
-      </w:r>
-      <w:r>
-        <w:rPr>
-          <w:noProof/>
-        </w:rPr>
-        <w:fldChar w:fldCharType="end"/>
-      </w:r>
+      <w:fldSimple w:instr=" SEQ Figure \* ARABIC ">
+        <w:r>
+          <w:rPr>
+            <w:noProof/>
+          </w:rPr>
+          <w:t>10</w:t>
+        </w:r>
+      </w:fldSimple>
       <w:r>
         <w:t>: ROC curve for random forest</w:t>
       </w:r>
@@ -21187,7 +21311,7 @@
                     </pic:cNvPicPr>
                   </pic:nvPicPr>
                   <pic:blipFill>
-                    <a:blip r:embed="rId16"/>
+                    <a:blip r:embed="rId17"/>
                     <a:stretch>
                       <a:fillRect/>
                     </a:stretch>
@@ -21224,27 +21348,14 @@
       <w:r>
         <w:t xml:space="preserve">Figure </w:t>
       </w:r>
-      <w:r>
-        <w:fldChar w:fldCharType="begin"/>
-      </w:r>
-      <w:r>
-        <w:instrText xml:space="preserve"> SEQ Figure \* ARABIC </w:instrText>
-      </w:r>
-      <w:r>
-        <w:fldChar w:fldCharType="separate"/>
-      </w:r>
-      <w:r>
-        <w:rPr>
-          <w:noProof/>
-        </w:rPr>
-        <w:t>10</w:t>
-      </w:r>
-      <w:r>
-        <w:rPr>
-          <w:noProof/>
-        </w:rPr>
-        <w:fldChar w:fldCharType="end"/>
-      </w:r>
+      <w:fldSimple w:instr=" SEQ Figure \* ARABIC ">
+        <w:r>
+          <w:rPr>
+            <w:noProof/>
+          </w:rPr>
+          <w:t>11</w:t>
+        </w:r>
+      </w:fldSimple>
       <w:r>
         <w:t>: ROC curve for logistic regression</w:t>
       </w:r>
@@ -21265,7 +21376,6 @@
           <w:sz w:val="24"/>
           <w:szCs w:val="24"/>
         </w:rPr>
-        <w:lastRenderedPageBreak/>
         <w:t xml:space="preserve">Above is </w:t>
       </w:r>
       <w:r>
@@ -21435,6 +21545,7 @@
         <w:rPr>
           <w:noProof/>
         </w:rPr>
+        <w:lastRenderedPageBreak/>
         <w:drawing>
           <wp:inline distT="0" distB="0" distL="0" distR="0" wp14:anchorId="74BDD558" wp14:editId="6E58F465">
             <wp:extent cx="4572000" cy="2741295"/>
@@ -21449,7 +21560,7 @@
             <wp:cNvGraphicFramePr/>
             <a:graphic xmlns:a="http://schemas.openxmlformats.org/drawingml/2006/main">
               <a:graphicData uri="http://schemas.openxmlformats.org/drawingml/2006/chart">
-                <c:chart xmlns:c="http://schemas.openxmlformats.org/drawingml/2006/chart" xmlns:r="http://schemas.openxmlformats.org/officeDocument/2006/relationships" r:id="rId17"/>
+                <c:chart xmlns:c="http://schemas.openxmlformats.org/drawingml/2006/chart" xmlns:r="http://schemas.openxmlformats.org/officeDocument/2006/relationships" r:id="rId18"/>
               </a:graphicData>
             </a:graphic>
           </wp:inline>
@@ -21464,27 +21575,14 @@
       <w:r>
         <w:t xml:space="preserve">Figure </w:t>
       </w:r>
-      <w:r>
-        <w:fldChar w:fldCharType="begin"/>
-      </w:r>
-      <w:r>
-        <w:instrText xml:space="preserve"> SEQ Figure \* ARABIC </w:instrText>
-      </w:r>
-      <w:r>
-        <w:fldChar w:fldCharType="separate"/>
-      </w:r>
-      <w:r>
-        <w:rPr>
-          <w:noProof/>
-        </w:rPr>
-        <w:t>11</w:t>
-      </w:r>
-      <w:r>
-        <w:rPr>
-          <w:noProof/>
-        </w:rPr>
-        <w:fldChar w:fldCharType="end"/>
-      </w:r>
+      <w:fldSimple w:instr=" SEQ Figure \* ARABIC ">
+        <w:r>
+          <w:rPr>
+            <w:noProof/>
+          </w:rPr>
+          <w:t>12</w:t>
+        </w:r>
+      </w:fldSimple>
       <w:r>
         <w:t>: AUC Comparison across models</w:t>
       </w:r>
@@ -21511,7 +21609,23 @@
           <w:sz w:val="24"/>
           <w:szCs w:val="24"/>
         </w:rPr>
-        <w:t>Based on the best performance random forest is the recommend</w:t>
+        <w:t>Based on the best performance</w:t>
+      </w:r>
+      <w:r>
+        <w:rPr>
+          <w:rFonts w:ascii="Times New Roman" w:hAnsi="Times New Roman" w:cs="Times New Roman"/>
+          <w:sz w:val="24"/>
+          <w:szCs w:val="24"/>
+        </w:rPr>
+        <w:t>,</w:t>
+      </w:r>
+      <w:r>
+        <w:rPr>
+          <w:rFonts w:ascii="Times New Roman" w:hAnsi="Times New Roman" w:cs="Times New Roman"/>
+          <w:sz w:val="24"/>
+          <w:szCs w:val="24"/>
+        </w:rPr>
+        <w:t xml:space="preserve"> random forest is the recommend</w:t>
       </w:r>
       <w:r>
         <w:rPr>
@@ -21597,7 +21711,7 @@
                     </pic:cNvPicPr>
                   </pic:nvPicPr>
                   <pic:blipFill>
-                    <a:blip r:embed="rId18" r:link="rId19">
+                    <a:blip r:embed="rId19" r:link="rId20">
                       <a:extLst>
                         <a:ext uri="{28A0092B-C50C-407E-A947-70E740481C1C}">
                           <a14:useLocalDpi xmlns:a14="http://schemas.microsoft.com/office/drawing/2010/main" val="0"/>
@@ -21639,27 +21753,14 @@
       <w:r>
         <w:t xml:space="preserve">Figure </w:t>
       </w:r>
-      <w:r>
-        <w:fldChar w:fldCharType="begin"/>
-      </w:r>
-      <w:r>
-        <w:instrText xml:space="preserve"> SEQ Figure \* ARABIC </w:instrText>
-      </w:r>
-      <w:r>
-        <w:fldChar w:fldCharType="separate"/>
-      </w:r>
-      <w:r>
-        <w:rPr>
-          <w:noProof/>
-        </w:rPr>
-        <w:t>12</w:t>
-      </w:r>
-      <w:r>
-        <w:rPr>
-          <w:noProof/>
-        </w:rPr>
-        <w:fldChar w:fldCharType="end"/>
-      </w:r>
+      <w:fldSimple w:instr=" SEQ Figure \* ARABIC ">
+        <w:r>
+          <w:rPr>
+            <w:noProof/>
+          </w:rPr>
+          <w:t>13</w:t>
+        </w:r>
+      </w:fldSimple>
       <w:r>
         <w:t>: Target company prediction probability</w:t>
       </w:r>
@@ -21768,7 +21869,7 @@
                           </pic:cNvPicPr>
                         </pic:nvPicPr>
                         <pic:blipFill>
-                          <a:blip r:embed="rId20" cstate="print">
+                          <a:blip r:embed="rId21" cstate="print">
                             <a:extLst>
                               <a:ext uri="{28A0092B-C50C-407E-A947-70E740481C1C}">
                                 <a14:useLocalDpi xmlns:a14="http://schemas.microsoft.com/office/drawing/2010/main" val="0"/>
@@ -21942,7 +22043,7 @@
                           </pic:cNvPicPr>
                         </pic:nvPicPr>
                         <pic:blipFill>
-                          <a:blip r:embed="rId20" cstate="print">
+                          <a:blip r:embed="rId21" cstate="print">
                             <a:extLst>
                               <a:ext uri="{28A0092B-C50C-407E-A947-70E740481C1C}">
                                 <a14:useLocalDpi xmlns:a14="http://schemas.microsoft.com/office/drawing/2010/main" val="0"/>
@@ -22133,7 +22234,6 @@
                 <w:sz w:val="24"/>
                 <w:szCs w:val="24"/>
               </w:rPr>
-              <w:lastRenderedPageBreak/>
               <w:t>(Avg)</w:t>
             </w:r>
           </w:p>
@@ -22157,7 +22257,6 @@
                 <w:sz w:val="24"/>
                 <w:szCs w:val="24"/>
               </w:rPr>
-              <w:lastRenderedPageBreak/>
               <w:t>$278.9319 million</w:t>
             </w:r>
           </w:p>
@@ -22467,6 +22566,7 @@
                 <w:sz w:val="24"/>
                 <w:szCs w:val="24"/>
               </w:rPr>
+              <w:lastRenderedPageBreak/>
               <w:t>$2193.186 million</w:t>
             </w:r>
           </w:p>
@@ -22503,6 +22603,7 @@
                 <w:sz w:val="24"/>
                 <w:szCs w:val="24"/>
               </w:rPr>
+              <w:lastRenderedPageBreak/>
               <w:t>Cash (Avg)</w:t>
             </w:r>
           </w:p>
@@ -23385,27 +23486,14 @@
       <w:r>
         <w:t xml:space="preserve">Table </w:t>
       </w:r>
-      <w:r>
-        <w:fldChar w:fldCharType="begin"/>
-      </w:r>
-      <w:r>
-        <w:instrText xml:space="preserve"> SEQ Table \* ARABIC </w:instrText>
-      </w:r>
-      <w:r>
-        <w:fldChar w:fldCharType="separate"/>
-      </w:r>
-      <w:r>
-        <w:rPr>
-          <w:noProof/>
-        </w:rPr>
-        <w:t>15</w:t>
-      </w:r>
-      <w:r>
-        <w:rPr>
-          <w:noProof/>
-        </w:rPr>
-        <w:fldChar w:fldCharType="end"/>
-      </w:r>
+      <w:fldSimple w:instr=" SEQ Table \* ARABIC ">
+        <w:r>
+          <w:rPr>
+            <w:noProof/>
+          </w:rPr>
+          <w:t>15</w:t>
+        </w:r>
+      </w:fldSimple>
       <w:r>
         <w:t xml:space="preserve">: Detail attributes across companies </w:t>
       </w:r>
@@ -23443,16 +23531,14 @@
         </w:rPr>
         <w:t xml:space="preserve">Based on the classification dataset, created a separate </w:t>
       </w:r>
-      <w:proofErr w:type="gramStart"/>
-      <w:r>
-        <w:rPr>
-          <w:rFonts w:ascii="Times New Roman" w:hAnsi="Times New Roman" w:cs="Times New Roman"/>
-          <w:sz w:val="24"/>
-          <w:szCs w:val="24"/>
-        </w:rPr>
-        <w:t>dataset</w:t>
-      </w:r>
-      <w:proofErr w:type="gramEnd"/>
+      <w:r>
+        <w:rPr>
+          <w:rFonts w:ascii="Times New Roman" w:hAnsi="Times New Roman" w:cs="Times New Roman"/>
+          <w:sz w:val="24"/>
+          <w:szCs w:val="24"/>
+        </w:rPr>
+        <w:t>dataset,</w:t>
+      </w:r>
       <w:r>
         <w:rPr>
           <w:rFonts w:ascii="Times New Roman" w:hAnsi="Times New Roman" w:cs="Times New Roman"/>
@@ -23489,7 +23575,6 @@
           <w:sz w:val="24"/>
           <w:szCs w:val="24"/>
         </w:rPr>
-        <w:lastRenderedPageBreak/>
         <w:drawing>
           <wp:inline distT="0" distB="0" distL="0" distR="0" wp14:anchorId="65ABEA4F" wp14:editId="6A4B85CD">
             <wp:extent cx="5943600" cy="1863725"/>
@@ -23506,7 +23591,7 @@
                     <pic:cNvPicPr/>
                   </pic:nvPicPr>
                   <pic:blipFill>
-                    <a:blip r:embed="rId21"/>
+                    <a:blip r:embed="rId22"/>
                     <a:stretch>
                       <a:fillRect/>
                     </a:stretch>
@@ -23540,27 +23625,14 @@
       <w:r>
         <w:t xml:space="preserve">Figure </w:t>
       </w:r>
-      <w:r>
-        <w:fldChar w:fldCharType="begin"/>
-      </w:r>
-      <w:r>
-        <w:instrText xml:space="preserve"> SEQ Figure \* ARABIC </w:instrText>
-      </w:r>
-      <w:r>
-        <w:fldChar w:fldCharType="separate"/>
-      </w:r>
-      <w:r>
-        <w:rPr>
-          <w:noProof/>
-        </w:rPr>
-        <w:t>13</w:t>
-      </w:r>
-      <w:r>
-        <w:rPr>
-          <w:noProof/>
-        </w:rPr>
-        <w:fldChar w:fldCharType="end"/>
-      </w:r>
+      <w:fldSimple w:instr=" SEQ Figure \* ARABIC ">
+        <w:r>
+          <w:rPr>
+            <w:noProof/>
+          </w:rPr>
+          <w:t>14</w:t>
+        </w:r>
+      </w:fldSimple>
       <w:r>
         <w:t>: NA values for litigation settlement amount observations</w:t>
       </w:r>
@@ -23595,15 +23667,55 @@
           <w:sz w:val="24"/>
           <w:szCs w:val="24"/>
         </w:rPr>
-        <w:t xml:space="preserve"> some NA value over here, </w:t>
-      </w:r>
-      <w:r>
-        <w:rPr>
-          <w:rFonts w:ascii="Times New Roman" w:hAnsi="Times New Roman" w:cs="Times New Roman"/>
-          <w:sz w:val="24"/>
-          <w:szCs w:val="24"/>
-        </w:rPr>
-        <w:t xml:space="preserve">market capital </w:t>
+        <w:t xml:space="preserve"> </w:t>
+      </w:r>
+      <w:r>
+        <w:rPr>
+          <w:rFonts w:ascii="Times New Roman" w:hAnsi="Times New Roman" w:cs="Times New Roman"/>
+          <w:sz w:val="24"/>
+          <w:szCs w:val="24"/>
+        </w:rPr>
+        <w:t>missing v</w:t>
+      </w:r>
+      <w:r>
+        <w:rPr>
+          <w:rFonts w:ascii="Times New Roman" w:hAnsi="Times New Roman" w:cs="Times New Roman"/>
+          <w:sz w:val="24"/>
+          <w:szCs w:val="24"/>
+        </w:rPr>
+        <w:t>alue over here</w:t>
+      </w:r>
+      <w:r>
+        <w:rPr>
+          <w:rFonts w:ascii="Times New Roman" w:hAnsi="Times New Roman" w:cs="Times New Roman"/>
+          <w:sz w:val="24"/>
+          <w:szCs w:val="24"/>
+        </w:rPr>
+        <w:t>.</w:t>
+      </w:r>
+      <w:r>
+        <w:rPr>
+          <w:rFonts w:ascii="Times New Roman" w:hAnsi="Times New Roman" w:cs="Times New Roman"/>
+          <w:sz w:val="24"/>
+          <w:szCs w:val="24"/>
+        </w:rPr>
+        <w:t xml:space="preserve"> </w:t>
+      </w:r>
+      <w:r>
+        <w:rPr>
+          <w:rFonts w:ascii="Times New Roman" w:hAnsi="Times New Roman" w:cs="Times New Roman"/>
+          <w:sz w:val="24"/>
+          <w:szCs w:val="24"/>
+        </w:rPr>
+        <w:t>M</w:t>
+      </w:r>
+      <w:r>
+        <w:rPr>
+          <w:rFonts w:ascii="Times New Roman" w:hAnsi="Times New Roman" w:cs="Times New Roman"/>
+          <w:sz w:val="24"/>
+          <w:szCs w:val="24"/>
+        </w:rPr>
+        <w:t xml:space="preserve">arket capital </w:t>
       </w:r>
       <w:r>
         <w:rPr>
@@ -23707,7 +23819,31 @@
           <w:sz w:val="24"/>
           <w:szCs w:val="24"/>
         </w:rPr>
-        <w:t>and replaced the NA value</w:t>
+        <w:t xml:space="preserve">and replaced the </w:t>
+      </w:r>
+      <w:r>
+        <w:rPr>
+          <w:rFonts w:ascii="Times New Roman" w:hAnsi="Times New Roman" w:cs="Times New Roman"/>
+          <w:sz w:val="24"/>
+          <w:szCs w:val="24"/>
+        </w:rPr>
+        <w:t xml:space="preserve">missing </w:t>
+      </w:r>
+      <w:r>
+        <w:rPr>
+          <w:rFonts w:ascii="Times New Roman" w:hAnsi="Times New Roman" w:cs="Times New Roman"/>
+          <w:sz w:val="24"/>
+          <w:szCs w:val="24"/>
+        </w:rPr>
+        <w:t>value</w:t>
+      </w:r>
+      <w:r>
+        <w:rPr>
+          <w:rFonts w:ascii="Times New Roman" w:hAnsi="Times New Roman" w:cs="Times New Roman"/>
+          <w:sz w:val="24"/>
+          <w:szCs w:val="24"/>
+        </w:rPr>
+        <w:t xml:space="preserve"> by calculating the market value.</w:t>
       </w:r>
     </w:p>
     <w:p>
@@ -23729,6 +23865,7 @@
           <w:sz w:val="24"/>
           <w:szCs w:val="24"/>
         </w:rPr>
+        <w:lastRenderedPageBreak/>
         <w:t>outstandi</w:t>
       </w:r>
       <w:r>
@@ -23832,6 +23969,83 @@
     </w:p>
     <w:p>
       <w:pPr>
+        <w:rPr>
+          <w:rFonts w:ascii="Times New Roman" w:hAnsi="Times New Roman" w:cs="Times New Roman"/>
+          <w:sz w:val="24"/>
+          <w:szCs w:val="24"/>
+        </w:rPr>
+      </w:pPr>
+      <w:r>
+        <w:rPr>
+          <w:rFonts w:ascii="Times New Roman" w:hAnsi="Times New Roman" w:cs="Times New Roman"/>
+          <w:sz w:val="24"/>
+          <w:szCs w:val="24"/>
+        </w:rPr>
+        <w:t xml:space="preserve">Market value = </w:t>
+      </w:r>
+      <w:r>
+        <w:rPr>
+          <w:rFonts w:ascii="Times New Roman" w:hAnsi="Times New Roman" w:cs="Times New Roman"/>
+          <w:sz w:val="24"/>
+          <w:szCs w:val="24"/>
+        </w:rPr>
+        <w:t>outstanding shares (</w:t>
+      </w:r>
+      <w:proofErr w:type="spellStart"/>
+      <w:r>
+        <w:rPr>
+          <w:rFonts w:ascii="Times New Roman" w:hAnsi="Times New Roman" w:cs="Times New Roman"/>
+          <w:sz w:val="24"/>
+          <w:szCs w:val="24"/>
+        </w:rPr>
+        <w:t>csho</w:t>
+      </w:r>
+      <w:proofErr w:type="spellEnd"/>
+      <w:r>
+        <w:rPr>
+          <w:rFonts w:ascii="Times New Roman" w:hAnsi="Times New Roman" w:cs="Times New Roman"/>
+          <w:sz w:val="24"/>
+          <w:szCs w:val="24"/>
+        </w:rPr>
+        <w:t>)</w:t>
+      </w:r>
+      <w:r>
+        <w:rPr>
+          <w:rFonts w:ascii="Times New Roman" w:hAnsi="Times New Roman" w:cs="Times New Roman"/>
+          <w:sz w:val="24"/>
+          <w:szCs w:val="24"/>
+        </w:rPr>
+        <w:t xml:space="preserve"> * </w:t>
+      </w:r>
+      <w:r>
+        <w:rPr>
+          <w:rFonts w:ascii="Times New Roman" w:hAnsi="Times New Roman" w:cs="Times New Roman"/>
+          <w:sz w:val="24"/>
+          <w:szCs w:val="24"/>
+        </w:rPr>
+        <w:t>mean of “Price - Close – Daily” (</w:t>
+      </w:r>
+      <w:proofErr w:type="spellStart"/>
+      <w:r>
+        <w:rPr>
+          <w:rFonts w:ascii="Times New Roman" w:hAnsi="Times New Roman" w:cs="Times New Roman"/>
+          <w:sz w:val="24"/>
+          <w:szCs w:val="24"/>
+        </w:rPr>
+        <w:t>prccd_m</w:t>
+      </w:r>
+      <w:proofErr w:type="spellEnd"/>
+      <w:r>
+        <w:rPr>
+          <w:rFonts w:ascii="Times New Roman" w:hAnsi="Times New Roman" w:cs="Times New Roman"/>
+          <w:sz w:val="24"/>
+          <w:szCs w:val="24"/>
+        </w:rPr>
+        <w:t xml:space="preserve">).  </w:t>
+      </w:r>
+    </w:p>
+    <w:p>
+      <w:pPr>
         <w:keepNext/>
       </w:pPr>
       <w:r>
@@ -23844,13 +24058,13 @@
         <mc:AlternateContent>
           <mc:Choice Requires="wps">
             <w:drawing>
-              <wp:anchor distT="0" distB="0" distL="114300" distR="114300" simplePos="0" relativeHeight="251659264" behindDoc="0" locked="0" layoutInCell="1" allowOverlap="1" wp14:anchorId="227DD83F" wp14:editId="40041623">
+              <wp:anchor distT="0" distB="0" distL="114300" distR="114300" simplePos="0" relativeHeight="251659264" behindDoc="0" locked="0" layoutInCell="1" allowOverlap="1" wp14:anchorId="227DD83F" wp14:editId="7C225C66">
                 <wp:simplePos x="0" y="0"/>
                 <wp:positionH relativeFrom="column">
-                  <wp:posOffset>2840722</wp:posOffset>
+                  <wp:posOffset>2840355</wp:posOffset>
                 </wp:positionH>
                 <wp:positionV relativeFrom="paragraph">
-                  <wp:posOffset>1164625</wp:posOffset>
+                  <wp:posOffset>1158691</wp:posOffset>
                 </wp:positionV>
                 <wp:extent cx="609600" cy="114300"/>
                 <wp:effectExtent l="19050" t="19050" r="19050" b="19050"/>
@@ -23906,7 +24120,7 @@
           </mc:Choice>
           <mc:Fallback>
             <w:pict>
-              <v:rect w14:anchorId="2EE51B6D" id="Rectangle 15" o:spid="_x0000_s1026" style="position:absolute;margin-left:223.7pt;margin-top:91.7pt;width:48pt;height:9pt;z-index:251659264;visibility:visible;mso-wrap-style:square;mso-wrap-distance-left:9pt;mso-wrap-distance-top:0;mso-wrap-distance-right:9pt;mso-wrap-distance-bottom:0;mso-position-horizontal:absolute;mso-position-horizontal-relative:text;mso-position-vertical:absolute;mso-position-vertical-relative:text;v-text-anchor:middle" o:gfxdata="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" filled="f" strokecolor="red" strokeweight="2.25pt"/>
+              <v:rect w14:anchorId="1DD9C522" id="Rectangle 15" o:spid="_x0000_s1026" style="position:absolute;margin-left:223.65pt;margin-top:91.25pt;width:48pt;height:9pt;z-index:251659264;visibility:visible;mso-wrap-style:square;mso-wrap-distance-left:9pt;mso-wrap-distance-top:0;mso-wrap-distance-right:9pt;mso-wrap-distance-bottom:0;mso-position-horizontal:absolute;mso-position-horizontal-relative:text;mso-position-vertical:absolute;mso-position-vertical-relative:text;v-text-anchor:middle" o:gfxdata="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" filled="f" strokecolor="red" strokeweight="2.25pt"/>
             </w:pict>
           </mc:Fallback>
         </mc:AlternateContent>
@@ -23934,7 +24148,7 @@
                     <pic:cNvPicPr/>
                   </pic:nvPicPr>
                   <pic:blipFill>
-                    <a:blip r:embed="rId22"/>
+                    <a:blip r:embed="rId23"/>
                     <a:stretch>
                       <a:fillRect/>
                     </a:stretch>
@@ -23973,27 +24187,14 @@
       <w:r>
         <w:t xml:space="preserve">Figure </w:t>
       </w:r>
-      <w:r>
-        <w:fldChar w:fldCharType="begin"/>
-      </w:r>
-      <w:r>
-        <w:instrText xml:space="preserve"> SEQ Figure \* ARABIC </w:instrText>
-      </w:r>
-      <w:r>
-        <w:fldChar w:fldCharType="separate"/>
-      </w:r>
-      <w:r>
-        <w:rPr>
-          <w:noProof/>
-        </w:rPr>
-        <w:t>14</w:t>
-      </w:r>
-      <w:r>
-        <w:rPr>
-          <w:noProof/>
-        </w:rPr>
-        <w:fldChar w:fldCharType="end"/>
-      </w:r>
+      <w:fldSimple w:instr=" SEQ Figure \* ARABIC ">
+        <w:r>
+          <w:rPr>
+            <w:noProof/>
+          </w:rPr>
+          <w:t>15</w:t>
+        </w:r>
+      </w:fldSimple>
       <w:r>
         <w:t>: Addressed NA value for market value</w:t>
       </w:r>
@@ -24279,7 +24480,6 @@
         <w:pStyle w:val="Heading2"/>
       </w:pPr>
       <w:r>
-        <w:lastRenderedPageBreak/>
         <w:t>Next steps</w:t>
       </w:r>
     </w:p>
@@ -24369,18 +24569,16 @@
           <w:sz w:val="24"/>
           <w:szCs w:val="24"/>
         </w:rPr>
-        <w:t xml:space="preserve"> close to 333. For these 333 records they had to further split in training and test dataset, so effectively a smaller number of observations were available to train both models’ logistic regression and random forest. </w:t>
-      </w:r>
-      <w:proofErr w:type="gramStart"/>
-      <w:r>
-        <w:rPr>
-          <w:rFonts w:ascii="Times New Roman" w:hAnsi="Times New Roman" w:cs="Times New Roman"/>
-          <w:sz w:val="24"/>
-          <w:szCs w:val="24"/>
-        </w:rPr>
-        <w:t>So</w:t>
-      </w:r>
-      <w:proofErr w:type="gramEnd"/>
+        <w:t xml:space="preserve"> close to 333. For these 333 records they had to further split in training and test dataset, so effectively a smaller number of observations were available to train both models’ logistic regression and random forest. So</w:t>
+      </w:r>
+      <w:r>
+        <w:rPr>
+          <w:rFonts w:ascii="Times New Roman" w:hAnsi="Times New Roman" w:cs="Times New Roman"/>
+          <w:sz w:val="24"/>
+          <w:szCs w:val="24"/>
+        </w:rPr>
+        <w:t>,</w:t>
+      </w:r>
       <w:r>
         <w:rPr>
           <w:rFonts w:ascii="Times New Roman" w:hAnsi="Times New Roman" w:cs="Times New Roman"/>
@@ -24606,6 +24804,7 @@
           <w:sz w:val="24"/>
           <w:szCs w:val="24"/>
         </w:rPr>
+        <w:lastRenderedPageBreak/>
         <w:t xml:space="preserve">number of observations = </w:t>
       </w:r>
       <w:r>
@@ -24765,7 +24964,6 @@
         <w:rPr>
           <w:noProof/>
         </w:rPr>
-        <w:lastRenderedPageBreak/>
         <w:drawing>
           <wp:inline distT="0" distB="0" distL="0" distR="0" wp14:anchorId="3DF2D46A" wp14:editId="2F189148">
             <wp:extent cx="5943600" cy="2269490"/>
@@ -24784,7 +24982,7 @@
                     </pic:cNvPicPr>
                   </pic:nvPicPr>
                   <pic:blipFill>
-                    <a:blip r:embed="rId23">
+                    <a:blip r:embed="rId24">
                       <a:extLst>
                         <a:ext uri="{28A0092B-C50C-407E-A947-70E740481C1C}">
                           <a14:useLocalDpi xmlns:a14="http://schemas.microsoft.com/office/drawing/2010/main" val="0"/>
@@ -24830,27 +25028,14 @@
       <w:r>
         <w:t xml:space="preserve">Figure </w:t>
       </w:r>
-      <w:r>
-        <w:fldChar w:fldCharType="begin"/>
-      </w:r>
-      <w:r>
-        <w:instrText xml:space="preserve"> SEQ Figure \* ARABIC </w:instrText>
-      </w:r>
-      <w:r>
-        <w:fldChar w:fldCharType="separate"/>
-      </w:r>
-      <w:r>
-        <w:rPr>
-          <w:noProof/>
-        </w:rPr>
-        <w:t>15</w:t>
-      </w:r>
-      <w:r>
-        <w:rPr>
-          <w:noProof/>
-        </w:rPr>
-        <w:fldChar w:fldCharType="end"/>
-      </w:r>
+      <w:fldSimple w:instr=" SEQ Figure \* ARABIC ">
+        <w:r>
+          <w:rPr>
+            <w:noProof/>
+          </w:rPr>
+          <w:t>16</w:t>
+        </w:r>
+      </w:fldSimple>
       <w:r>
         <w:t>: Continuous training of the model</w:t>
       </w:r>
@@ -27895,7 +28080,16 @@
                 <w:sz w:val="24"/>
                 <w:szCs w:val="24"/>
               </w:rPr>
-              <w:t>re</w:t>
+              <w:t>R</w:t>
+            </w:r>
+            <w:r>
+              <w:rPr>
+                <w:rFonts w:ascii="Times New Roman" w:eastAsia="Times New Roman" w:hAnsi="Times New Roman" w:cs="Times New Roman"/>
+                <w:color w:val="000000"/>
+                <w:sz w:val="24"/>
+                <w:szCs w:val="24"/>
+              </w:rPr>
+              <w:t>e</w:t>
             </w:r>
           </w:p>
         </w:tc>
@@ -32370,85 +32564,6 @@
             <wp:extent cx="5642031" cy="3309870"/>
             <wp:effectExtent l="0" t="0" r="0" b="5080"/>
             <wp:docPr id="16" name="Picture 16"/>
-            <wp:cNvGraphicFramePr>
-              <a:graphicFrameLocks xmlns:a="http://schemas.openxmlformats.org/drawingml/2006/main" noChangeAspect="1"/>
-            </wp:cNvGraphicFramePr>
-            <a:graphic xmlns:a="http://schemas.openxmlformats.org/drawingml/2006/main">
-              <a:graphicData uri="http://schemas.openxmlformats.org/drawingml/2006/picture">
-                <pic:pic xmlns:pic="http://schemas.openxmlformats.org/drawingml/2006/picture">
-                  <pic:nvPicPr>
-                    <pic:cNvPr id="1" name=""/>
-                    <pic:cNvPicPr/>
-                  </pic:nvPicPr>
-                  <pic:blipFill>
-                    <a:blip r:embed="rId24"/>
-                    <a:stretch>
-                      <a:fillRect/>
-                    </a:stretch>
-                  </pic:blipFill>
-                  <pic:spPr>
-                    <a:xfrm>
-                      <a:off x="0" y="0"/>
-                      <a:ext cx="5725471" cy="3358820"/>
-                    </a:xfrm>
-                    <a:prstGeom prst="rect">
-                      <a:avLst/>
-                    </a:prstGeom>
-                  </pic:spPr>
-                </pic:pic>
-              </a:graphicData>
-            </a:graphic>
-          </wp:inline>
-        </w:drawing>
-      </w:r>
-    </w:p>
-    <w:p>
-      <w:pPr>
-        <w:pStyle w:val="Caption"/>
-        <w:jc w:val="center"/>
-      </w:pPr>
-      <w:r>
-        <w:t xml:space="preserve">Figure </w:t>
-      </w:r>
-      <w:r>
-        <w:fldChar w:fldCharType="begin"/>
-      </w:r>
-      <w:r>
-        <w:instrText xml:space="preserve"> SEQ Figure \* ARABIC </w:instrText>
-      </w:r>
-      <w:r>
-        <w:fldChar w:fldCharType="separate"/>
-      </w:r>
-      <w:r>
-        <w:rPr>
-          <w:noProof/>
-        </w:rPr>
-        <w:t>16</w:t>
-      </w:r>
-      <w:r>
-        <w:rPr>
-          <w:noProof/>
-        </w:rPr>
-        <w:fldChar w:fldCharType="end"/>
-      </w:r>
-      <w:r>
-        <w:t>: Logistic regression first run</w:t>
-      </w:r>
-    </w:p>
-    <w:p>
-      <w:pPr>
-        <w:keepNext/>
-        <w:jc w:val="center"/>
-      </w:pPr>
-      <w:r>
-        <w:rPr>
-          <w:noProof/>
-        </w:rPr>
-        <w:drawing>
-          <wp:inline distT="0" distB="0" distL="0" distR="0" wp14:anchorId="55087C70" wp14:editId="7F0C82B3">
-            <wp:extent cx="6050090" cy="2736761"/>
-            <wp:effectExtent l="0" t="0" r="8255" b="6985"/>
-            <wp:docPr id="22" name="Picture 22"/>
             <wp:cNvGraphicFramePr>
               <a:graphicFrameLocks xmlns:a="http://schemas.openxmlformats.org/drawingml/2006/main" noChangeAspect="1"/>
             </wp:cNvGraphicFramePr>
@@ -32468,7 +32583,7 @@
                   <pic:spPr>
                     <a:xfrm>
                       <a:off x="0" y="0"/>
-                      <a:ext cx="6079053" cy="2749863"/>
+                      <a:ext cx="5725471" cy="3358820"/>
                     </a:xfrm>
                     <a:prstGeom prst="rect">
                       <a:avLst/>
@@ -32489,55 +32604,32 @@
       <w:r>
         <w:t xml:space="preserve">Figure </w:t>
       </w:r>
-      <w:r>
-        <w:fldChar w:fldCharType="begin"/>
-      </w:r>
-      <w:r>
-        <w:instrText xml:space="preserve"> SEQ Figure \* ARABIC </w:instrText>
-      </w:r>
-      <w:r>
-        <w:fldChar w:fldCharType="separate"/>
-      </w:r>
-      <w:r>
-        <w:rPr>
-          <w:noProof/>
-        </w:rPr>
-        <w:t>17</w:t>
-      </w:r>
-      <w:r>
-        <w:rPr>
-          <w:noProof/>
-        </w:rPr>
-        <w:fldChar w:fldCharType="end"/>
-      </w:r>
-      <w:r>
-        <w:t>: Logistic Regression last run</w:t>
-      </w:r>
-    </w:p>
-    <w:p>
-      <w:r>
-        <w:br w:type="page"/>
-      </w:r>
-    </w:p>
-    <w:p>
-      <w:r>
-        <w:lastRenderedPageBreak/>
-        <w:t xml:space="preserve">Random forest </w:t>
+      <w:fldSimple w:instr=" SEQ Figure \* ARABIC ">
+        <w:r>
+          <w:rPr>
+            <w:noProof/>
+          </w:rPr>
+          <w:t>17</w:t>
+        </w:r>
+      </w:fldSimple>
+      <w:r>
+        <w:t>: Logistic regression first run</w:t>
       </w:r>
     </w:p>
     <w:p>
       <w:pPr>
         <w:keepNext/>
+        <w:jc w:val="center"/>
       </w:pPr>
       <w:r>
         <w:rPr>
           <w:noProof/>
         </w:rPr>
         <w:drawing>
-          <wp:inline distT="0" distB="0" distL="0" distR="0" wp14:anchorId="610863D0" wp14:editId="73D7F03A">
-            <wp:extent cx="5943600" cy="4215765"/>
-            <wp:effectExtent l="0" t="0" r="0" b="0"/>
-            <wp:docPr id="23" name="Picture 23"/>
+          <wp:inline distT="0" distB="0" distL="0" distR="0" wp14:anchorId="55087C70" wp14:editId="7F0C82B3">
+            <wp:extent cx="6050090" cy="2736761"/>
+            <wp:effectExtent l="0" t="0" r="8255" b="6985"/>
+            <wp:docPr id="22" name="Picture 22"/>
             <wp:cNvGraphicFramePr>
               <a:graphicFrameLocks xmlns:a="http://schemas.openxmlformats.org/drawingml/2006/main" noChangeAspect="1"/>
             </wp:cNvGraphicFramePr>
@@ -32557,6 +32649,82 @@
                   <pic:spPr>
                     <a:xfrm>
                       <a:off x="0" y="0"/>
+                      <a:ext cx="6079053" cy="2749863"/>
+                    </a:xfrm>
+                    <a:prstGeom prst="rect">
+                      <a:avLst/>
+                    </a:prstGeom>
+                  </pic:spPr>
+                </pic:pic>
+              </a:graphicData>
+            </a:graphic>
+          </wp:inline>
+        </w:drawing>
+      </w:r>
+    </w:p>
+    <w:p>
+      <w:pPr>
+        <w:pStyle w:val="Caption"/>
+        <w:jc w:val="center"/>
+      </w:pPr>
+      <w:r>
+        <w:t xml:space="preserve">Figure </w:t>
+      </w:r>
+      <w:fldSimple w:instr=" SEQ Figure \* ARABIC ">
+        <w:r>
+          <w:rPr>
+            <w:noProof/>
+          </w:rPr>
+          <w:t>18</w:t>
+        </w:r>
+      </w:fldSimple>
+      <w:r>
+        <w:t>: Logistic Regression last run</w:t>
+      </w:r>
+    </w:p>
+    <w:p>
+      <w:r>
+        <w:br w:type="page"/>
+      </w:r>
+    </w:p>
+    <w:p>
+      <w:r>
+        <w:lastRenderedPageBreak/>
+        <w:t xml:space="preserve">Random forest </w:t>
+      </w:r>
+    </w:p>
+    <w:p>
+      <w:pPr>
+        <w:keepNext/>
+      </w:pPr>
+      <w:r>
+        <w:rPr>
+          <w:noProof/>
+        </w:rPr>
+        <w:drawing>
+          <wp:inline distT="0" distB="0" distL="0" distR="0" wp14:anchorId="610863D0" wp14:editId="73D7F03A">
+            <wp:extent cx="5943600" cy="4215765"/>
+            <wp:effectExtent l="0" t="0" r="0" b="0"/>
+            <wp:docPr id="23" name="Picture 23"/>
+            <wp:cNvGraphicFramePr>
+              <a:graphicFrameLocks xmlns:a="http://schemas.openxmlformats.org/drawingml/2006/main" noChangeAspect="1"/>
+            </wp:cNvGraphicFramePr>
+            <a:graphic xmlns:a="http://schemas.openxmlformats.org/drawingml/2006/main">
+              <a:graphicData uri="http://schemas.openxmlformats.org/drawingml/2006/picture">
+                <pic:pic xmlns:pic="http://schemas.openxmlformats.org/drawingml/2006/picture">
+                  <pic:nvPicPr>
+                    <pic:cNvPr id="1" name=""/>
+                    <pic:cNvPicPr/>
+                  </pic:nvPicPr>
+                  <pic:blipFill>
+                    <a:blip r:embed="rId27"/>
+                    <a:stretch>
+                      <a:fillRect/>
+                    </a:stretch>
+                  </pic:blipFill>
+                  <pic:spPr>
+                    <a:xfrm>
+                      <a:off x="0" y="0"/>
                       <a:ext cx="5943600" cy="4215765"/>
                     </a:xfrm>
                     <a:prstGeom prst="rect">
@@ -32578,29 +32746,115 @@
       <w:r>
         <w:t xml:space="preserve">Figure </w:t>
       </w:r>
-      <w:r>
-        <w:fldChar w:fldCharType="begin"/>
-      </w:r>
-      <w:r>
-        <w:instrText xml:space="preserve"> SEQ Figure \* ARABIC </w:instrText>
-      </w:r>
-      <w:r>
-        <w:fldChar w:fldCharType="separate"/>
-      </w:r>
+      <w:fldSimple w:instr=" SEQ Figure \* ARABIC ">
+        <w:r>
+          <w:rPr>
+            <w:noProof/>
+          </w:rPr>
+          <w:t>19</w:t>
+        </w:r>
+      </w:fldSimple>
+      <w:r>
+        <w:t>: Random Forest</w:t>
+      </w:r>
+    </w:p>
+    <w:p>
+      <w:r>
+        <w:br w:type="page"/>
+      </w:r>
+    </w:p>
+    <w:p>
+      <w:pPr>
+        <w:pStyle w:val="Heading2"/>
+      </w:pPr>
+      <w:r>
+        <w:lastRenderedPageBreak/>
+        <w:t xml:space="preserve">Logistic regression first run – significant variables </w:t>
+      </w:r>
+    </w:p>
+    <w:p>
       <w:r>
         <w:rPr>
           <w:noProof/>
         </w:rPr>
-        <w:t>18</w:t>
-      </w:r>
+        <w:drawing>
+          <wp:inline distT="0" distB="0" distL="0" distR="0" wp14:anchorId="48783EB9" wp14:editId="580D03DF">
+            <wp:extent cx="5397910" cy="5589374"/>
+            <wp:effectExtent l="0" t="0" r="0" b="0"/>
+            <wp:docPr id="24" name="Picture 24"/>
+            <wp:cNvGraphicFramePr>
+              <a:graphicFrameLocks xmlns:a="http://schemas.openxmlformats.org/drawingml/2006/main" noChangeAspect="1"/>
+            </wp:cNvGraphicFramePr>
+            <a:graphic xmlns:a="http://schemas.openxmlformats.org/drawingml/2006/main">
+              <a:graphicData uri="http://schemas.openxmlformats.org/drawingml/2006/picture">
+                <pic:pic xmlns:pic="http://schemas.openxmlformats.org/drawingml/2006/picture">
+                  <pic:nvPicPr>
+                    <pic:cNvPr id="1" name=""/>
+                    <pic:cNvPicPr/>
+                  </pic:nvPicPr>
+                  <pic:blipFill>
+                    <a:blip r:embed="rId28"/>
+                    <a:stretch>
+                      <a:fillRect/>
+                    </a:stretch>
+                  </pic:blipFill>
+                  <pic:spPr>
+                    <a:xfrm>
+                      <a:off x="0" y="0"/>
+                      <a:ext cx="5406684" cy="5598459"/>
+                    </a:xfrm>
+                    <a:prstGeom prst="rect">
+                      <a:avLst/>
+                    </a:prstGeom>
+                  </pic:spPr>
+                </pic:pic>
+              </a:graphicData>
+            </a:graphic>
+          </wp:inline>
+        </w:drawing>
+      </w:r>
+    </w:p>
+    <w:p>
       <w:r>
         <w:rPr>
           <w:noProof/>
         </w:rPr>
-        <w:fldChar w:fldCharType="end"/>
-      </w:r>
-      <w:r>
-        <w:t>: Random Forest</w:t>
+        <w:lastRenderedPageBreak/>
+        <w:drawing>
+          <wp:inline distT="0" distB="0" distL="0" distR="0" wp14:anchorId="710B3A83" wp14:editId="5232A7FD">
+            <wp:extent cx="5302045" cy="2421041"/>
+            <wp:effectExtent l="0" t="0" r="0" b="0"/>
+            <wp:docPr id="26" name="Picture 26"/>
+            <wp:cNvGraphicFramePr>
+              <a:graphicFrameLocks xmlns:a="http://schemas.openxmlformats.org/drawingml/2006/main" noChangeAspect="1"/>
+            </wp:cNvGraphicFramePr>
+            <a:graphic xmlns:a="http://schemas.openxmlformats.org/drawingml/2006/main">
+              <a:graphicData uri="http://schemas.openxmlformats.org/drawingml/2006/picture">
+                <pic:pic xmlns:pic="http://schemas.openxmlformats.org/drawingml/2006/picture">
+                  <pic:nvPicPr>
+                    <pic:cNvPr id="1" name=""/>
+                    <pic:cNvPicPr/>
+                  </pic:nvPicPr>
+                  <pic:blipFill>
+                    <a:blip r:embed="rId29"/>
+                    <a:stretch>
+                      <a:fillRect/>
+                    </a:stretch>
+                  </pic:blipFill>
+                  <pic:spPr>
+                    <a:xfrm>
+                      <a:off x="0" y="0"/>
+                      <a:ext cx="5323191" cy="2430697"/>
+                    </a:xfrm>
+                    <a:prstGeom prst="rect">
+                      <a:avLst/>
+                    </a:prstGeom>
+                  </pic:spPr>
+                </pic:pic>
+              </a:graphicData>
+            </a:graphic>
+          </wp:inline>
+        </w:drawing>
       </w:r>
     </w:p>
     <w:sectPr>

</xml_diff>